<commit_message>
Erste Übung: Ausdrücke und Interactive
</commit_message>
<xml_diff>
--- a/Übungen.docx
+++ b/Übungen.docx
@@ -10,13 +10,8 @@
       <w:pPr>
         <w:pStyle w:val="Titel"/>
       </w:pPr>
-      <w:proofErr w:type="spellStart"/>
-      <w:r>
-        <w:t>Spartkiade</w:t>
-      </w:r>
-      <w:proofErr w:type="spellEnd"/>
-      <w:r>
-        <w:t xml:space="preserve"> 2017</w:t>
+      <w:r>
+        <w:t>Spartkiade 2017</w:t>
       </w:r>
     </w:p>
     <w:p>
@@ -44,12 +39,10 @@
       <w:pPr>
         <w:pStyle w:val="berschrift1"/>
       </w:pPr>
-      <w:proofErr w:type="spellStart"/>
       <w:r>
         <w:lastRenderedPageBreak/>
         <w:t>Vorausseztungen</w:t>
       </w:r>
-      <w:proofErr w:type="spellEnd"/>
     </w:p>
     <w:p>
       <w:pPr>
@@ -86,21 +79,7 @@
         <w:rPr>
           <w:lang w:val="en-US"/>
         </w:rPr>
-        <w:t xml:space="preserve">Visual Studio Code + F# </w:t>
-      </w:r>
-      <w:proofErr w:type="spellStart"/>
-      <w:r>
-        <w:rPr>
-          <w:lang w:val="en-US"/>
-        </w:rPr>
-        <w:t>Ionide</w:t>
-      </w:r>
-      <w:proofErr w:type="spellEnd"/>
-      <w:r>
-        <w:rPr>
-          <w:lang w:val="en-US"/>
-        </w:rPr>
-        <w:t xml:space="preserve"> Package</w:t>
+        <w:t>Visual Studio Code + F# Ionide Package</w:t>
       </w:r>
     </w:p>
     <w:p>
@@ -127,15 +106,7 @@
         </w:numPr>
       </w:pPr>
       <w:r>
-        <w:t xml:space="preserve">Lade die </w:t>
-      </w:r>
-      <w:proofErr w:type="spellStart"/>
-      <w:r>
-        <w:t>Resourcen</w:t>
-      </w:r>
-      <w:proofErr w:type="spellEnd"/>
-      <w:r>
-        <w:t xml:space="preserve"> für die Übungen auf deinen Rechner</w:t>
+        <w:t>Lade die Resourcen für die Übungen auf deinen Rechner</w:t>
       </w:r>
     </w:p>
     <w:p>
@@ -146,13 +117,8 @@
           <w:numId w:val="2"/>
         </w:numPr>
       </w:pPr>
-      <w:proofErr w:type="spellStart"/>
-      <w:r>
-        <w:t>Öffene</w:t>
-      </w:r>
-      <w:proofErr w:type="spellEnd"/>
-      <w:r>
-        <w:t xml:space="preserve"> das Solution </w:t>
+      <w:r>
+        <w:t xml:space="preserve">Öffene das Solution </w:t>
       </w:r>
       <w:r>
         <w:t>FsharpSpartakiade2017.sln</w:t>
@@ -229,7 +195,7 @@
         </w:numPr>
       </w:pPr>
       <w:r>
-        <w:t>Einrückung</w:t>
+        <w:t>Funktionen</w:t>
       </w:r>
     </w:p>
     <w:p>
@@ -247,23 +213,27 @@
     <w:p>
       <w:pPr>
         <w:pStyle w:val="Listenabsatz"/>
-      </w:pPr>
-    </w:p>
-    <w:p>
-      <w:r>
-        <w:t>In Visual Studio, gehe zur Anwendung Modul1</w:t>
-      </w:r>
-      <w:r>
-        <w:t xml:space="preserve"> und ö</w:t>
-      </w:r>
-      <w:r>
-        <w:t xml:space="preserve">ffne die Datei </w:t>
-      </w:r>
-      <w:proofErr w:type="spellStart"/>
+        <w:numPr>
+          <w:ilvl w:val="0"/>
+          <w:numId w:val="3"/>
+        </w:numPr>
+      </w:pPr>
+      <w:r>
+        <w:t>Einrückung</w:t>
+      </w:r>
+    </w:p>
+    <w:p>
+      <w:pPr>
+        <w:pStyle w:val="Listenabsatz"/>
+      </w:pPr>
+    </w:p>
+    <w:p>
+      <w:r>
+        <w:t xml:space="preserve">In Visual Studio, gehe zur Anwendung Modul1 und öffne die Datei </w:t>
+      </w:r>
       <w:r>
         <w:t>ErsteSchritte.fs</w:t>
       </w:r>
-      <w:proofErr w:type="spellEnd"/>
     </w:p>
     <w:p>
       <w:pPr>
@@ -322,7 +292,6 @@
           <w:szCs w:val="19"/>
         </w:rPr>
       </w:pPr>
-      <w:proofErr w:type="spellStart"/>
       <w:r>
         <w:rPr>
           <w:rFonts w:ascii="Consolas" w:hAnsi="Consolas" w:cs="Consolas"/>
@@ -332,7 +301,6 @@
         </w:rPr>
         <w:t>let</w:t>
       </w:r>
-      <w:proofErr w:type="spellEnd"/>
       <w:r>
         <w:rPr>
           <w:rFonts w:ascii="Consolas" w:hAnsi="Consolas" w:cs="Consolas"/>
@@ -370,11 +338,12 @@
       <w:r>
         <w:t xml:space="preserve">Ausdruck b: </w:t>
       </w:r>
-      <w:proofErr w:type="spellStart"/>
       <w:r>
         <w:t>float</w:t>
       </w:r>
-      <w:proofErr w:type="spellEnd"/>
+      <w:r>
+        <w:t xml:space="preserve"> mit dem Wert 1,0</w:t>
+      </w:r>
     </w:p>
     <w:p>
       <w:pPr>
@@ -385,19 +354,10 @@
         </w:numPr>
       </w:pPr>
       <w:r>
-        <w:t xml:space="preserve">Ausdruck </w:t>
-      </w:r>
-      <w:r>
-        <w:t>c</w:t>
-      </w:r>
-      <w:r>
-        <w:t>:</w:t>
-      </w:r>
-      <w:r>
-        <w:t xml:space="preserve"> </w:t>
-      </w:r>
-      <w:r>
-        <w:t>String</w:t>
+        <w:t xml:space="preserve">Ausdruck c: </w:t>
+      </w:r>
+      <w:r>
+        <w:t>String mit dem Wert „Zeichenkette“</w:t>
       </w:r>
     </w:p>
     <w:p>
@@ -409,22 +369,14 @@
         </w:numPr>
       </w:pPr>
       <w:r>
-        <w:t xml:space="preserve">Ausdruck </w:t>
-      </w:r>
-      <w:r>
-        <w:t>d</w:t>
-      </w:r>
-      <w:r>
-        <w:t>:</w:t>
-      </w:r>
-      <w:r>
-        <w:t xml:space="preserve"> </w:t>
-      </w:r>
-      <w:proofErr w:type="spellStart"/>
+        <w:t xml:space="preserve">Ausdruck d: </w:t>
+      </w:r>
       <w:r>
         <w:t>bool</w:t>
       </w:r>
-      <w:proofErr w:type="spellEnd"/>
+      <w:r>
+        <w:t xml:space="preserve"> mit dem Wert true</w:t>
+      </w:r>
     </w:p>
     <w:p/>
     <w:p>
@@ -436,6 +388,9 @@
       </w:r>
     </w:p>
     <w:p>
+      <w:pPr>
+        <w:pStyle w:val="berschrift3"/>
+      </w:pPr>
       <w:r>
         <w:t>Interactive</w:t>
       </w:r>
@@ -463,9 +418,163 @@
       <w:r>
         <w:t xml:space="preserve">Den Inhalt der Sitzung kann man mit </w:t>
       </w:r>
+      <w:r>
+        <w:t>rechter Maustaste zurücksetzen und neubeginnen</w:t>
+      </w:r>
+    </w:p>
+    <w:p>
+      <w:pPr>
+        <w:pStyle w:val="Listenabsatz"/>
+      </w:pPr>
+      <w:r>
+        <w:rPr>
+          <w:noProof/>
+          <w:lang w:eastAsia="de-DE"/>
+        </w:rPr>
+        <w:lastRenderedPageBreak/>
+        <w:drawing>
+          <wp:inline distT="0" distB="0" distL="0" distR="0" wp14:anchorId="7F2F3FC4" wp14:editId="5FED30DD">
+            <wp:extent cx="5400675" cy="3933825"/>
+            <wp:effectExtent l="0" t="0" r="9525" b="9525"/>
+            <wp:docPr id="1" name="Grafik 1"/>
+            <wp:cNvGraphicFramePr>
+              <a:graphicFrameLocks xmlns:a="http://schemas.openxmlformats.org/drawingml/2006/main" noChangeAspect="1"/>
+            </wp:cNvGraphicFramePr>
+            <a:graphic xmlns:a="http://schemas.openxmlformats.org/drawingml/2006/main">
+              <a:graphicData uri="http://schemas.openxmlformats.org/drawingml/2006/picture">
+                <pic:pic xmlns:pic="http://schemas.openxmlformats.org/drawingml/2006/picture">
+                  <pic:nvPicPr>
+                    <pic:cNvPr id="1" name=""/>
+                    <pic:cNvPicPr/>
+                  </pic:nvPicPr>
+                  <pic:blipFill>
+                    <a:blip r:embed="rId8"/>
+                    <a:stretch>
+                      <a:fillRect/>
+                    </a:stretch>
+                  </pic:blipFill>
+                  <pic:spPr>
+                    <a:xfrm>
+                      <a:off x="0" y="0"/>
+                      <a:ext cx="5400675" cy="3933825"/>
+                    </a:xfrm>
+                    <a:prstGeom prst="rect">
+                      <a:avLst/>
+                    </a:prstGeom>
+                  </pic:spPr>
+                </pic:pic>
+              </a:graphicData>
+            </a:graphic>
+          </wp:inline>
+        </w:drawing>
+      </w:r>
+    </w:p>
+    <w:p/>
+    <w:p/>
+    <w:p>
+      <w:r>
+        <w:t xml:space="preserve">Ich kann jetzt die einzelnen deklarierten Ausdrücke im öffnen REPL laden. </w:t>
+      </w:r>
+    </w:p>
+    <w:p>
+      <w:pPr>
+        <w:pStyle w:val="Listenabsatz"/>
+        <w:numPr>
+          <w:ilvl w:val="0"/>
+          <w:numId w:val="7"/>
+        </w:numPr>
+      </w:pPr>
+      <w:r>
+        <w:t>Zeile markieren</w:t>
+      </w:r>
+    </w:p>
+    <w:p>
+      <w:pPr>
+        <w:pStyle w:val="Listenabsatz"/>
+        <w:numPr>
+          <w:ilvl w:val="0"/>
+          <w:numId w:val="7"/>
+        </w:numPr>
+      </w:pPr>
+      <w:r>
+        <w:t>Alt+Enter</w:t>
+      </w:r>
+    </w:p>
+    <w:p>
+      <w:r>
+        <w:t>Bitte dies für die die Ausdrücke a,b,c,d machen und den Inhalt des Interactive kontrollieren</w:t>
+      </w:r>
+    </w:p>
+    <w:p>
+      <w:r>
+        <w:rPr>
+          <w:noProof/>
+          <w:lang w:eastAsia="de-DE"/>
+        </w:rPr>
+        <w:drawing>
+          <wp:inline distT="0" distB="0" distL="0" distR="0" wp14:anchorId="66659A94" wp14:editId="64C81F39">
+            <wp:extent cx="4124325" cy="2828925"/>
+            <wp:effectExtent l="0" t="0" r="9525" b="9525"/>
+            <wp:docPr id="2" name="Grafik 2"/>
+            <wp:cNvGraphicFramePr>
+              <a:graphicFrameLocks xmlns:a="http://schemas.openxmlformats.org/drawingml/2006/main" noChangeAspect="1"/>
+            </wp:cNvGraphicFramePr>
+            <a:graphic xmlns:a="http://schemas.openxmlformats.org/drawingml/2006/main">
+              <a:graphicData uri="http://schemas.openxmlformats.org/drawingml/2006/picture">
+                <pic:pic xmlns:pic="http://schemas.openxmlformats.org/drawingml/2006/picture">
+                  <pic:nvPicPr>
+                    <pic:cNvPr id="1" name=""/>
+                    <pic:cNvPicPr/>
+                  </pic:nvPicPr>
+                  <pic:blipFill>
+                    <a:blip r:embed="rId9"/>
+                    <a:stretch>
+                      <a:fillRect/>
+                    </a:stretch>
+                  </pic:blipFill>
+                  <pic:spPr>
+                    <a:xfrm>
+                      <a:off x="0" y="0"/>
+                      <a:ext cx="4124325" cy="2828925"/>
+                    </a:xfrm>
+                    <a:prstGeom prst="rect">
+                      <a:avLst/>
+                    </a:prstGeom>
+                  </pic:spPr>
+                </pic:pic>
+              </a:graphicData>
+            </a:graphic>
+          </wp:inline>
+        </w:drawing>
+      </w:r>
+    </w:p>
+    <w:p>
+      <w:r>
+        <w:lastRenderedPageBreak/>
+        <w:t>Ich kann den Ausdruck in der Datei ändern und den neuen Wert erneut zum Interactive „Schicken“.  Bitte probieren.</w:t>
+      </w:r>
+    </w:p>
+    <w:p>
+      <w:pPr>
+        <w:pStyle w:val="berschrift2"/>
+      </w:pPr>
+      <w:r>
+        <w:t>Übung 3</w:t>
+      </w:r>
+    </w:p>
+    <w:p>
+      <w:pPr>
+        <w:pStyle w:val="berschrift3"/>
+      </w:pPr>
+      <w:r>
+        <w:t>Eine Funktion</w:t>
+      </w:r>
+    </w:p>
+    <w:p>
       <w:bookmarkStart w:id="0" w:name="_GoBack"/>
       <w:bookmarkEnd w:id="0"/>
     </w:p>
+    <w:p/>
     <w:p/>
     <w:p/>
     <w:p/>
@@ -534,6 +643,119 @@
 <file path=word/numbering.xml><?xml version="1.0" encoding="utf-8"?>
 <w:numbering xmlns:wpc="http://schemas.microsoft.com/office/word/2010/wordprocessingCanvas" xmlns:cx="http://schemas.microsoft.com/office/drawing/2014/chartex" xmlns:cx1="http://schemas.microsoft.com/office/drawing/2015/9/8/chartex" xmlns:cx2="http://schemas.microsoft.com/office/drawing/2015/10/21/chartex" xmlns:cx3="http://schemas.microsoft.com/office/drawing/2016/5/9/chartex" xmlns:cx4="http://schemas.microsoft.com/office/drawing/2016/5/10/chartex" xmlns:cx5="http://schemas.microsoft.com/office/drawing/2016/5/11/chartex" xmlns:mc="http://schemas.openxmlformats.org/markup-compatibility/2006" xmlns:o="urn:schemas-microsoft-com:office:office" xmlns:r="http://schemas.openxmlformats.org/officeDocument/2006/relationships" xmlns:m="http://schemas.openxmlformats.org/officeDocument/2006/math" xmlns:v="urn:schemas-microsoft-com:vml" xmlns:wp14="http://schemas.microsoft.com/office/word/2010/wordprocessingDrawing" xmlns:wp="http://schemas.openxmlformats.org/drawingml/2006/wordprocessingDrawing" xmlns:w10="urn:schemas-microsoft-com:office:word" xmlns:w="http://schemas.openxmlformats.org/wordprocessingml/2006/main" xmlns:w14="http://schemas.microsoft.com/office/word/2010/wordml" xmlns:w15="http://schemas.microsoft.com/office/word/2012/wordml" xmlns:w16se="http://schemas.microsoft.com/office/word/2015/wordml/symex" xmlns:wpg="http://schemas.microsoft.com/office/word/2010/wordprocessingGroup" xmlns:wpi="http://schemas.microsoft.com/office/word/2010/wordprocessingInk" xmlns:wne="http://schemas.microsoft.com/office/word/2006/wordml" xmlns:wps="http://schemas.microsoft.com/office/word/2010/wordprocessingShape" mc:Ignorable="w14 w15 w16se wp14">
   <w:abstractNum w:abstractNumId="0" w15:restartNumberingAfterBreak="0">
+    <w:nsid w:val="04125BBF"/>
+    <w:multiLevelType w:val="hybridMultilevel"/>
+    <w:tmpl w:val="DF2A0B26"/>
+    <w:lvl w:ilvl="0" w:tplc="04070001">
+      <w:start w:val="1"/>
+      <w:numFmt w:val="bullet"/>
+      <w:lvlText w:val=""/>
+      <w:lvlJc w:val="left"/>
+      <w:pPr>
+        <w:ind w:left="720" w:hanging="360"/>
+      </w:pPr>
+      <w:rPr>
+        <w:rFonts w:ascii="Symbol" w:hAnsi="Symbol" w:hint="default"/>
+      </w:rPr>
+    </w:lvl>
+    <w:lvl w:ilvl="1" w:tplc="04070003" w:tentative="1">
+      <w:start w:val="1"/>
+      <w:numFmt w:val="bullet"/>
+      <w:lvlText w:val="o"/>
+      <w:lvlJc w:val="left"/>
+      <w:pPr>
+        <w:ind w:left="1440" w:hanging="360"/>
+      </w:pPr>
+      <w:rPr>
+        <w:rFonts w:ascii="Courier New" w:hAnsi="Courier New" w:cs="Courier New" w:hint="default"/>
+      </w:rPr>
+    </w:lvl>
+    <w:lvl w:ilvl="2" w:tplc="04070005" w:tentative="1">
+      <w:start w:val="1"/>
+      <w:numFmt w:val="bullet"/>
+      <w:lvlText w:val=""/>
+      <w:lvlJc w:val="left"/>
+      <w:pPr>
+        <w:ind w:left="2160" w:hanging="360"/>
+      </w:pPr>
+      <w:rPr>
+        <w:rFonts w:ascii="Wingdings" w:hAnsi="Wingdings" w:hint="default"/>
+      </w:rPr>
+    </w:lvl>
+    <w:lvl w:ilvl="3" w:tplc="04070001" w:tentative="1">
+      <w:start w:val="1"/>
+      <w:numFmt w:val="bullet"/>
+      <w:lvlText w:val=""/>
+      <w:lvlJc w:val="left"/>
+      <w:pPr>
+        <w:ind w:left="2880" w:hanging="360"/>
+      </w:pPr>
+      <w:rPr>
+        <w:rFonts w:ascii="Symbol" w:hAnsi="Symbol" w:hint="default"/>
+      </w:rPr>
+    </w:lvl>
+    <w:lvl w:ilvl="4" w:tplc="04070003" w:tentative="1">
+      <w:start w:val="1"/>
+      <w:numFmt w:val="bullet"/>
+      <w:lvlText w:val="o"/>
+      <w:lvlJc w:val="left"/>
+      <w:pPr>
+        <w:ind w:left="3600" w:hanging="360"/>
+      </w:pPr>
+      <w:rPr>
+        <w:rFonts w:ascii="Courier New" w:hAnsi="Courier New" w:cs="Courier New" w:hint="default"/>
+      </w:rPr>
+    </w:lvl>
+    <w:lvl w:ilvl="5" w:tplc="04070005" w:tentative="1">
+      <w:start w:val="1"/>
+      <w:numFmt w:val="bullet"/>
+      <w:lvlText w:val=""/>
+      <w:lvlJc w:val="left"/>
+      <w:pPr>
+        <w:ind w:left="4320" w:hanging="360"/>
+      </w:pPr>
+      <w:rPr>
+        <w:rFonts w:ascii="Wingdings" w:hAnsi="Wingdings" w:hint="default"/>
+      </w:rPr>
+    </w:lvl>
+    <w:lvl w:ilvl="6" w:tplc="04070001" w:tentative="1">
+      <w:start w:val="1"/>
+      <w:numFmt w:val="bullet"/>
+      <w:lvlText w:val=""/>
+      <w:lvlJc w:val="left"/>
+      <w:pPr>
+        <w:ind w:left="5040" w:hanging="360"/>
+      </w:pPr>
+      <w:rPr>
+        <w:rFonts w:ascii="Symbol" w:hAnsi="Symbol" w:hint="default"/>
+      </w:rPr>
+    </w:lvl>
+    <w:lvl w:ilvl="7" w:tplc="04070003" w:tentative="1">
+      <w:start w:val="1"/>
+      <w:numFmt w:val="bullet"/>
+      <w:lvlText w:val="o"/>
+      <w:lvlJc w:val="left"/>
+      <w:pPr>
+        <w:ind w:left="5760" w:hanging="360"/>
+      </w:pPr>
+      <w:rPr>
+        <w:rFonts w:ascii="Courier New" w:hAnsi="Courier New" w:cs="Courier New" w:hint="default"/>
+      </w:rPr>
+    </w:lvl>
+    <w:lvl w:ilvl="8" w:tplc="04070005" w:tentative="1">
+      <w:start w:val="1"/>
+      <w:numFmt w:val="bullet"/>
+      <w:lvlText w:val=""/>
+      <w:lvlJc w:val="left"/>
+      <w:pPr>
+        <w:ind w:left="6480" w:hanging="360"/>
+      </w:pPr>
+      <w:rPr>
+        <w:rFonts w:ascii="Wingdings" w:hAnsi="Wingdings" w:hint="default"/>
+      </w:rPr>
+    </w:lvl>
+  </w:abstractNum>
+  <w:abstractNum w:abstractNumId="1" w15:restartNumberingAfterBreak="0">
     <w:nsid w:val="0B1B4D3E"/>
     <w:multiLevelType w:val="hybridMultilevel"/>
     <w:tmpl w:val="1E90D1E8"/>
@@ -646,7 +868,7 @@
       </w:rPr>
     </w:lvl>
   </w:abstractNum>
-  <w:abstractNum w:abstractNumId="1" w15:restartNumberingAfterBreak="0">
+  <w:abstractNum w:abstractNumId="2" w15:restartNumberingAfterBreak="0">
     <w:nsid w:val="12C66ED0"/>
     <w:multiLevelType w:val="hybridMultilevel"/>
     <w:tmpl w:val="F5A0888A"/>
@@ -759,7 +981,7 @@
       </w:rPr>
     </w:lvl>
   </w:abstractNum>
-  <w:abstractNum w:abstractNumId="2" w15:restartNumberingAfterBreak="0">
+  <w:abstractNum w:abstractNumId="3" w15:restartNumberingAfterBreak="0">
     <w:nsid w:val="220D7ABE"/>
     <w:multiLevelType w:val="hybridMultilevel"/>
     <w:tmpl w:val="1FCE81F4"/>
@@ -872,7 +1094,7 @@
       </w:rPr>
     </w:lvl>
   </w:abstractNum>
-  <w:abstractNum w:abstractNumId="3" w15:restartNumberingAfterBreak="0">
+  <w:abstractNum w:abstractNumId="4" w15:restartNumberingAfterBreak="0">
     <w:nsid w:val="52D62121"/>
     <w:multiLevelType w:val="hybridMultilevel"/>
     <w:tmpl w:val="36E8C7B8"/>
@@ -985,7 +1207,7 @@
       </w:rPr>
     </w:lvl>
   </w:abstractNum>
-  <w:abstractNum w:abstractNumId="4" w15:restartNumberingAfterBreak="0">
+  <w:abstractNum w:abstractNumId="5" w15:restartNumberingAfterBreak="0">
     <w:nsid w:val="5AFF24E3"/>
     <w:multiLevelType w:val="hybridMultilevel"/>
     <w:tmpl w:val="92A42BB8"/>
@@ -1071,7 +1293,7 @@
       </w:pPr>
     </w:lvl>
   </w:abstractNum>
-  <w:abstractNum w:abstractNumId="5" w15:restartNumberingAfterBreak="0">
+  <w:abstractNum w:abstractNumId="6" w15:restartNumberingAfterBreak="0">
     <w:nsid w:val="676D0607"/>
     <w:multiLevelType w:val="hybridMultilevel"/>
     <w:tmpl w:val="C9C6584E"/>
@@ -1185,21 +1407,24 @@
     </w:lvl>
   </w:abstractNum>
   <w:num w:numId="1">
+    <w:abstractNumId w:val="4"/>
+  </w:num>
+  <w:num w:numId="2">
     <w:abstractNumId w:val="3"/>
   </w:num>
-  <w:num w:numId="2">
+  <w:num w:numId="3">
+    <w:abstractNumId w:val="6"/>
+  </w:num>
+  <w:num w:numId="4">
+    <w:abstractNumId w:val="5"/>
+  </w:num>
+  <w:num w:numId="5">
     <w:abstractNumId w:val="2"/>
   </w:num>
-  <w:num w:numId="3">
-    <w:abstractNumId w:val="5"/>
-  </w:num>
-  <w:num w:numId="4">
-    <w:abstractNumId w:val="4"/>
-  </w:num>
-  <w:num w:numId="5">
+  <w:num w:numId="6">
     <w:abstractNumId w:val="1"/>
   </w:num>
-  <w:num w:numId="6">
+  <w:num w:numId="7">
     <w:abstractNumId w:val="0"/>
   </w:num>
 </w:numbering>
@@ -1328,6 +1553,7 @@
     <w:lsdException w:name="HTML Sample" w:semiHidden="1" w:unhideWhenUsed="1"/>
     <w:lsdException w:name="HTML Typewriter" w:semiHidden="1" w:unhideWhenUsed="1"/>
     <w:lsdException w:name="HTML Variable" w:semiHidden="1" w:unhideWhenUsed="1"/>
+    <w:lsdException w:name="Normal Table" w:semiHidden="1" w:unhideWhenUsed="1"/>
     <w:lsdException w:name="annotation subject" w:semiHidden="1" w:unhideWhenUsed="1"/>
     <w:lsdException w:name="No List" w:semiHidden="1" w:unhideWhenUsed="1"/>
     <w:lsdException w:name="Outline List 1" w:semiHidden="1" w:unhideWhenUsed="1"/>
@@ -1373,9 +1599,11 @@
     <w:lsdException w:name="Table Subtle 1" w:semiHidden="1" w:unhideWhenUsed="1"/>
     <w:lsdException w:name="Table Subtle 2" w:semiHidden="1" w:unhideWhenUsed="1"/>
     <w:lsdException w:name="Table Web 1" w:semiHidden="1" w:unhideWhenUsed="1"/>
+    <w:lsdException w:name="Table Web 2" w:semiHidden="1" w:unhideWhenUsed="1"/>
     <w:lsdException w:name="Table Web 3" w:semiHidden="1" w:unhideWhenUsed="1"/>
     <w:lsdException w:name="Balloon Text" w:semiHidden="1" w:unhideWhenUsed="1"/>
     <w:lsdException w:name="Table Grid" w:uiPriority="39"/>
+    <w:lsdException w:name="Table Theme" w:semiHidden="1" w:unhideWhenUsed="1"/>
     <w:lsdException w:name="Placeholder Text" w:semiHidden="1"/>
     <w:lsdException w:name="No Spacing" w:uiPriority="1" w:qFormat="1"/>
     <w:lsdException w:name="Light Shading" w:uiPriority="60"/>
@@ -2122,7 +2350,7 @@
 </file>
 
 <file path=customXml/itemProps1.xml><?xml version="1.0" encoding="utf-8"?>
-<ds:datastoreItem xmlns:ds="http://schemas.openxmlformats.org/officeDocument/2006/customXml" ds:itemID="{F2B85C90-76E9-4D76-83D8-7D0F323C6CA3}">
+<ds:datastoreItem xmlns:ds="http://schemas.openxmlformats.org/officeDocument/2006/customXml" ds:itemID="{A6AF1E7E-C643-4AF6-9DD3-A047E3F5B5E2}">
   <ds:schemaRefs>
     <ds:schemaRef ds:uri="http://schemas.openxmlformats.org/officeDocument/2006/bibliography"/>
   </ds:schemaRefs>

</xml_diff>

<commit_message>
Modul 1 beinhaltet List Funktionen, Umgang mit Referenzen in F#
</commit_message>
<xml_diff>
--- a/Übungen.docx
+++ b/Übungen.docx
@@ -63,6 +63,9 @@
       <w:r>
         <w:t>Visual Studio 2015 mit F# installiert</w:t>
       </w:r>
+      <w:r>
+        <w:t xml:space="preserve"> mit F# Powertools</w:t>
+      </w:r>
     </w:p>
     <w:p>
       <w:pPr>
@@ -245,32 +248,30 @@
         <w:pStyle w:val="berschrift2"/>
       </w:pPr>
       <w:r>
-        <w:t>Übung 1</w:t>
-      </w:r>
-    </w:p>
+        <w:t xml:space="preserve">Übung: </w:t>
+      </w:r>
+      <w:r>
+        <w:t>Kommentare</w:t>
+      </w:r>
+    </w:p>
+    <w:p>
+      <w:r>
+        <w:t>Kommentiere eine Zeile mit //</w:t>
+      </w:r>
+    </w:p>
+    <w:p>
+      <w:r>
+        <w:t>Kommentiere einen Block:  Beginne den Kommentare mit (* und beende diesen mit *)</w:t>
+      </w:r>
+    </w:p>
+    <w:p/>
     <w:p>
       <w:pPr>
         <w:pStyle w:val="berschrift3"/>
       </w:pPr>
       <w:r>
-        <w:t>Kommentare</w:t>
-      </w:r>
-    </w:p>
-    <w:p>
-      <w:r>
-        <w:t>Kommentiere eine Zeile mit //</w:t>
-      </w:r>
-    </w:p>
-    <w:p>
-      <w:r>
-        <w:t>Kommentiere einen Block:  Beginne den Kommentare mit (* und beende diesen mit *)</w:t>
-      </w:r>
-    </w:p>
-    <w:p/>
-    <w:p>
-      <w:pPr>
-        <w:pStyle w:val="berschrift3"/>
-      </w:pPr>
+        <w:t xml:space="preserve">Übung: </w:t>
+      </w:r>
       <w:r>
         <w:t>Ausdrücke</w:t>
       </w:r>
@@ -378,19 +379,13 @@
         <w:t xml:space="preserve"> mit dem Wert true</w:t>
       </w:r>
     </w:p>
-    <w:p/>
     <w:p>
       <w:pPr>
         <w:pStyle w:val="berschrift2"/>
       </w:pPr>
       <w:r>
-        <w:t>Übung 2</w:t>
-      </w:r>
-    </w:p>
-    <w:p>
-      <w:pPr>
-        <w:pStyle w:val="berschrift3"/>
-      </w:pPr>
+        <w:t xml:space="preserve">Übung: </w:t>
+      </w:r>
       <w:r>
         <w:t>Interactive</w:t>
       </w:r>
@@ -419,7 +414,13 @@
         <w:t xml:space="preserve">Den Inhalt der Sitzung kann man mit </w:t>
       </w:r>
       <w:r>
-        <w:t>rechter Maustaste zurücksetzen und neubeginnen</w:t>
+        <w:t>rechter Maustaste zurücksetzen und neu</w:t>
+      </w:r>
+      <w:r>
+        <w:t xml:space="preserve"> </w:t>
+      </w:r>
+      <w:r>
+        <w:t>beginnen</w:t>
       </w:r>
     </w:p>
     <w:p>
@@ -431,7 +432,6 @@
           <w:noProof/>
           <w:lang w:eastAsia="de-DE"/>
         </w:rPr>
-        <w:lastRenderedPageBreak/>
         <w:drawing>
           <wp:inline distT="0" distB="0" distL="0" distR="0" wp14:anchorId="7F2F3FC4" wp14:editId="5FED30DD">
             <wp:extent cx="5400675" cy="3933825"/>
@@ -550,30 +550,1223 @@
     </w:p>
     <w:p>
       <w:r>
+        <w:t>Ich kann den Ausdruck in der Datei ändern und den neuen Wert erneut zum Interactive „Schicken“.  Bitte probieren.</w:t>
+      </w:r>
+    </w:p>
+    <w:p>
+      <w:pPr>
+        <w:pStyle w:val="berschrift2"/>
+      </w:pPr>
+      <w:r>
+        <w:t>Übung</w:t>
+      </w:r>
+      <w:r>
+        <w:t xml:space="preserve">: </w:t>
+      </w:r>
+      <w:r>
+        <w:t>Funktion</w:t>
+      </w:r>
+    </w:p>
+    <w:p>
+      <w:pPr>
+        <w:pStyle w:val="berschrift3"/>
+      </w:pPr>
+      <w:r>
+        <w:t>Erste Funktion</w:t>
+      </w:r>
+    </w:p>
+    <w:p>
+      <w:r>
+        <w:t xml:space="preserve">In Visual Studio, gehe zur Anwendung Modul1 und öffne die Datei </w:t>
+      </w:r>
+      <w:r>
+        <w:t>Funktion</w:t>
+      </w:r>
+      <w:r>
+        <w:t>.fs</w:t>
+      </w:r>
+    </w:p>
+    <w:p>
+      <w:r>
+        <w:t xml:space="preserve">Erstelle eine Funktion </w:t>
+      </w:r>
+      <w:r>
+        <w:t>mit folgenden Eigenschaften</w:t>
+      </w:r>
+    </w:p>
+    <w:p>
+      <w:pPr>
+        <w:pStyle w:val="Listenabsatz"/>
+        <w:numPr>
+          <w:ilvl w:val="0"/>
+          <w:numId w:val="8"/>
+        </w:numPr>
+      </w:pPr>
+      <w:r>
+        <w:t>Name: add1</w:t>
+      </w:r>
+    </w:p>
+    <w:p>
+      <w:pPr>
+        <w:pStyle w:val="Listenabsatz"/>
+        <w:numPr>
+          <w:ilvl w:val="0"/>
+          <w:numId w:val="8"/>
+        </w:numPr>
+      </w:pPr>
+      <w:r>
+        <w:t>Eingabe: ein Parameter x</w:t>
+      </w:r>
+    </w:p>
+    <w:p>
+      <w:pPr>
+        <w:pStyle w:val="Listenabsatz"/>
+        <w:numPr>
+          <w:ilvl w:val="0"/>
+          <w:numId w:val="8"/>
+        </w:numPr>
+      </w:pPr>
+      <w:r>
+        <w:t>Berechnung: Addiere 1 zum Parameter 1</w:t>
+      </w:r>
+    </w:p>
+    <w:p>
+      <w:pPr>
+        <w:rPr>
+          <w:rFonts w:ascii="Consolas" w:hAnsi="Consolas" w:cs="Consolas"/>
+          <w:color w:val="000000"/>
+          <w:sz w:val="19"/>
+          <w:szCs w:val="19"/>
+        </w:rPr>
+      </w:pPr>
+      <w:r>
+        <w:rPr>
+          <w:rFonts w:ascii="Consolas" w:hAnsi="Consolas" w:cs="Consolas"/>
+          <w:color w:val="0000FF"/>
+          <w:sz w:val="19"/>
+          <w:szCs w:val="19"/>
+        </w:rPr>
+        <w:t>let</w:t>
+      </w:r>
+      <w:r>
+        <w:rPr>
+          <w:rFonts w:ascii="Consolas" w:hAnsi="Consolas" w:cs="Consolas"/>
+          <w:color w:val="000000"/>
+          <w:sz w:val="19"/>
+          <w:szCs w:val="19"/>
+        </w:rPr>
+        <w:t xml:space="preserve"> add1 x = x + 1</w:t>
+      </w:r>
+    </w:p>
+    <w:p>
+      <w:pPr>
+        <w:rPr>
+          <w:rFonts w:ascii="Consolas" w:hAnsi="Consolas" w:cs="Consolas"/>
+          <w:color w:val="000000"/>
+          <w:sz w:val="19"/>
+          <w:szCs w:val="19"/>
+        </w:rPr>
+      </w:pPr>
+      <w:r>
+        <w:t>Bitte beachten: Ich brauche kein Return. Der letzte Wert wird zurückgegeben.</w:t>
+      </w:r>
+    </w:p>
+    <w:p>
+      <w:r>
+        <w:t>Funktion zum Interactive schicken und Ausgabe kontrollieren</w:t>
+      </w:r>
+    </w:p>
+    <w:p>
+      <w:pPr>
+        <w:rPr>
+          <w:rFonts w:ascii="Consolas" w:hAnsi="Consolas" w:cs="Consolas"/>
+          <w:color w:val="000000"/>
+          <w:sz w:val="19"/>
+          <w:szCs w:val="19"/>
+        </w:rPr>
+      </w:pPr>
+      <w:r>
+        <w:rPr>
+          <w:rFonts w:ascii="Consolas" w:hAnsi="Consolas" w:cs="Consolas"/>
+          <w:color w:val="000000"/>
+          <w:sz w:val="19"/>
+          <w:szCs w:val="19"/>
+        </w:rPr>
+        <w:t>val add1 : x:int -&gt; int</w:t>
+      </w:r>
+    </w:p>
+    <w:p>
+      <w:r>
+        <w:t>Wir erweitern die Funktion um einen Zwischen Parameter und führen eine „explizite“ Rückgabe aus.</w:t>
+      </w:r>
+    </w:p>
+    <w:p>
+      <w:pPr>
+        <w:autoSpaceDE w:val="0"/>
+        <w:autoSpaceDN w:val="0"/>
+        <w:adjustRightInd w:val="0"/>
+        <w:spacing w:after="0" w:line="240" w:lineRule="auto"/>
+        <w:rPr>
+          <w:rFonts w:ascii="Consolas" w:hAnsi="Consolas" w:cs="Consolas"/>
+          <w:color w:val="000000"/>
+          <w:sz w:val="19"/>
+          <w:szCs w:val="19"/>
+          <w:lang w:val="en-US"/>
+        </w:rPr>
+      </w:pPr>
+      <w:r>
+        <w:rPr>
+          <w:rFonts w:ascii="Consolas" w:hAnsi="Consolas" w:cs="Consolas"/>
+          <w:color w:val="0000FF"/>
+          <w:sz w:val="19"/>
+          <w:szCs w:val="19"/>
+          <w:lang w:val="en-US"/>
+        </w:rPr>
+        <w:t>let</w:t>
+      </w:r>
+      <w:r>
+        <w:rPr>
+          <w:rFonts w:ascii="Consolas" w:hAnsi="Consolas" w:cs="Consolas"/>
+          <w:color w:val="000000"/>
+          <w:sz w:val="19"/>
+          <w:szCs w:val="19"/>
+          <w:lang w:val="en-US"/>
+        </w:rPr>
+        <w:t xml:space="preserve"> add1 x = </w:t>
+      </w:r>
+    </w:p>
+    <w:p>
+      <w:pPr>
+        <w:autoSpaceDE w:val="0"/>
+        <w:autoSpaceDN w:val="0"/>
+        <w:adjustRightInd w:val="0"/>
+        <w:spacing w:after="0" w:line="240" w:lineRule="auto"/>
+        <w:rPr>
+          <w:rFonts w:ascii="Consolas" w:hAnsi="Consolas" w:cs="Consolas"/>
+          <w:color w:val="000000"/>
+          <w:sz w:val="19"/>
+          <w:szCs w:val="19"/>
+          <w:lang w:val="en-US"/>
+        </w:rPr>
+      </w:pPr>
+      <w:r>
+        <w:rPr>
+          <w:rFonts w:ascii="Consolas" w:hAnsi="Consolas" w:cs="Consolas"/>
+          <w:color w:val="000000"/>
+          <w:sz w:val="19"/>
+          <w:szCs w:val="19"/>
+          <w:lang w:val="en-US"/>
+        </w:rPr>
+        <w:t xml:space="preserve">    </w:t>
+      </w:r>
+      <w:r>
+        <w:rPr>
+          <w:rFonts w:ascii="Consolas" w:hAnsi="Consolas" w:cs="Consolas"/>
+          <w:color w:val="0000FF"/>
+          <w:sz w:val="19"/>
+          <w:szCs w:val="19"/>
+          <w:lang w:val="en-US"/>
+        </w:rPr>
+        <w:t>let</w:t>
+      </w:r>
+      <w:r>
+        <w:rPr>
+          <w:rFonts w:ascii="Consolas" w:hAnsi="Consolas" w:cs="Consolas"/>
+          <w:color w:val="000000"/>
+          <w:sz w:val="19"/>
+          <w:szCs w:val="19"/>
+          <w:lang w:val="en-US"/>
+        </w:rPr>
+        <w:t xml:space="preserve"> z = x + 1</w:t>
+      </w:r>
+    </w:p>
+    <w:p>
+      <w:pPr>
+        <w:rPr>
+          <w:rFonts w:ascii="Consolas" w:hAnsi="Consolas" w:cs="Consolas"/>
+          <w:color w:val="000000"/>
+          <w:sz w:val="19"/>
+          <w:szCs w:val="19"/>
+        </w:rPr>
+      </w:pPr>
+      <w:r>
+        <w:rPr>
+          <w:rFonts w:ascii="Consolas" w:hAnsi="Consolas" w:cs="Consolas"/>
+          <w:color w:val="000000"/>
+          <w:sz w:val="19"/>
+          <w:szCs w:val="19"/>
+          <w:lang w:val="en-US"/>
+        </w:rPr>
+        <w:t xml:space="preserve">    </w:t>
+      </w:r>
+      <w:r>
+        <w:rPr>
+          <w:rFonts w:ascii="Consolas" w:hAnsi="Consolas" w:cs="Consolas"/>
+          <w:color w:val="000000"/>
+          <w:sz w:val="19"/>
+          <w:szCs w:val="19"/>
+        </w:rPr>
+        <w:t>z</w:t>
+      </w:r>
+    </w:p>
+    <w:p>
+      <w:r>
+        <w:t xml:space="preserve">Bitte beachten: keine Klammern sind notwendig um die Funktion einzugrenzen. </w:t>
+      </w:r>
+    </w:p>
+    <w:p>
+      <w:r>
+        <w:t>Bitte beachten: lediglich die Angabe des Wertes z definiert diesen als Rückgabe Wert</w:t>
+      </w:r>
+      <w:r>
+        <w:t>.</w:t>
+      </w:r>
+    </w:p>
+    <w:p>
+      <w:pPr>
+        <w:pStyle w:val="berschrift3"/>
+      </w:pPr>
+      <w:r>
+        <w:t>Noch eine Funktion</w:t>
+      </w:r>
+    </w:p>
+    <w:p>
+      <w:r>
+        <w:t>In Visual Studio, gehe zur Anwendung Modul1 und öffne die Datei Funktion</w:t>
+      </w:r>
+      <w:r>
+        <w:t>.fs</w:t>
+      </w:r>
+    </w:p>
+    <w:p>
+      <w:r>
+        <w:t>Erstelle eine Funktion mit folgenden Eigenschaften</w:t>
+      </w:r>
+    </w:p>
+    <w:p>
+      <w:pPr>
+        <w:pStyle w:val="Listenabsatz"/>
+        <w:numPr>
+          <w:ilvl w:val="0"/>
+          <w:numId w:val="10"/>
+        </w:numPr>
+      </w:pPr>
+      <w:r>
+        <w:t>Name: isEven</w:t>
+      </w:r>
+    </w:p>
+    <w:p>
+      <w:pPr>
+        <w:pStyle w:val="Listenabsatz"/>
+        <w:numPr>
+          <w:ilvl w:val="0"/>
+          <w:numId w:val="10"/>
+        </w:numPr>
+      </w:pPr>
+      <w:r>
+        <w:t>Eingabe ein Paramter x</w:t>
+      </w:r>
+    </w:p>
+    <w:p>
+      <w:pPr>
+        <w:pStyle w:val="Listenabsatz"/>
+        <w:numPr>
+          <w:ilvl w:val="0"/>
+          <w:numId w:val="10"/>
+        </w:numPr>
+      </w:pPr>
+      <w:r>
+        <w:t>Berechnung: ist x gerade?</w:t>
+      </w:r>
+    </w:p>
+    <w:p>
+      <w:r>
+        <w:t>Bitte beachten: = ist sowohl Zuweisungsoperator als auch Gleichheitsoperator.</w:t>
+      </w:r>
+    </w:p>
+    <w:p>
+      <w:pPr>
+        <w:rPr>
+          <w:rFonts w:ascii="Consolas" w:hAnsi="Consolas" w:cs="Consolas"/>
+          <w:color w:val="000000"/>
+          <w:sz w:val="19"/>
+          <w:szCs w:val="19"/>
+        </w:rPr>
+      </w:pPr>
+      <w:r>
+        <w:rPr>
+          <w:rFonts w:ascii="Consolas" w:hAnsi="Consolas" w:cs="Consolas"/>
+          <w:color w:val="0000FF"/>
+          <w:sz w:val="19"/>
+          <w:szCs w:val="19"/>
+        </w:rPr>
+        <w:t>let</w:t>
+      </w:r>
+      <w:r>
+        <w:rPr>
+          <w:rFonts w:ascii="Consolas" w:hAnsi="Consolas" w:cs="Consolas"/>
+          <w:color w:val="000000"/>
+          <w:sz w:val="19"/>
+          <w:szCs w:val="19"/>
+        </w:rPr>
+        <w:t xml:space="preserve"> isEven x = x % 2 = 0</w:t>
+      </w:r>
+    </w:p>
+    <w:p>
+      <w:r>
+        <w:t>In Visual Studio, gehe zur Anwendung Modul1 und öffne die Datei Funktion</w:t>
+      </w:r>
+      <w:r>
+        <w:t>.fs</w:t>
+      </w:r>
+    </w:p>
+    <w:p>
+      <w:r>
+        <w:t>Erstelle eine Funktion mit folgenden Eigenschaften</w:t>
+      </w:r>
+    </w:p>
+    <w:p>
+      <w:pPr>
+        <w:pStyle w:val="Listenabsatz"/>
+        <w:numPr>
+          <w:ilvl w:val="0"/>
+          <w:numId w:val="10"/>
+        </w:numPr>
+      </w:pPr>
+      <w:r>
+        <w:t>Name: isEven</w:t>
+      </w:r>
+    </w:p>
+    <w:p>
+      <w:pPr>
+        <w:pStyle w:val="Listenabsatz"/>
+        <w:numPr>
+          <w:ilvl w:val="0"/>
+          <w:numId w:val="10"/>
+        </w:numPr>
+      </w:pPr>
+      <w:r>
+        <w:t>Eingabe ein Paramter x</w:t>
+      </w:r>
+    </w:p>
+    <w:p>
+      <w:pPr>
+        <w:pStyle w:val="Listenabsatz"/>
+        <w:numPr>
+          <w:ilvl w:val="0"/>
+          <w:numId w:val="10"/>
+        </w:numPr>
+      </w:pPr>
+      <w:r>
+        <w:t>Berechnung: ist x gerade?</w:t>
+      </w:r>
+    </w:p>
+    <w:p>
+      <w:r>
+        <w:t>Bitte beachten: = ist sowohl Zuweisungsoperator als auch Gleichheitsoperator.</w:t>
+      </w:r>
+    </w:p>
+    <w:p>
+      <w:pPr>
+        <w:rPr>
+          <w:rFonts w:ascii="Consolas" w:hAnsi="Consolas" w:cs="Consolas"/>
+          <w:color w:val="000000"/>
+          <w:sz w:val="19"/>
+          <w:szCs w:val="19"/>
+        </w:rPr>
+      </w:pPr>
+      <w:r>
+        <w:rPr>
+          <w:rFonts w:ascii="Consolas" w:hAnsi="Consolas" w:cs="Consolas"/>
+          <w:color w:val="0000FF"/>
+          <w:sz w:val="19"/>
+          <w:szCs w:val="19"/>
+        </w:rPr>
+        <w:t>let</w:t>
+      </w:r>
+      <w:r>
+        <w:rPr>
+          <w:rFonts w:ascii="Consolas" w:hAnsi="Consolas" w:cs="Consolas"/>
+          <w:color w:val="000000"/>
+          <w:sz w:val="19"/>
+          <w:szCs w:val="19"/>
+        </w:rPr>
+        <w:t xml:space="preserve"> isEven x = x % 2 = 0</w:t>
+      </w:r>
+    </w:p>
+    <w:p>
+      <w:pPr>
+        <w:rPr>
+          <w:rFonts w:ascii="Consolas" w:hAnsi="Consolas" w:cs="Consolas"/>
+          <w:color w:val="000000"/>
+          <w:sz w:val="19"/>
+          <w:szCs w:val="19"/>
+        </w:rPr>
+      </w:pPr>
+    </w:p>
+    <w:p>
+      <w:pPr>
+        <w:rPr>
+          <w:rFonts w:ascii="Consolas" w:hAnsi="Consolas" w:cs="Consolas"/>
+          <w:color w:val="000000"/>
+          <w:sz w:val="19"/>
+          <w:szCs w:val="19"/>
+        </w:rPr>
+      </w:pPr>
+    </w:p>
+    <w:p>
+      <w:pPr>
+        <w:rPr>
+          <w:rFonts w:ascii="Consolas" w:hAnsi="Consolas" w:cs="Consolas"/>
+          <w:color w:val="000000"/>
+          <w:sz w:val="19"/>
+          <w:szCs w:val="19"/>
+        </w:rPr>
+      </w:pPr>
+    </w:p>
+    <w:p>
+      <w:pPr>
+        <w:pStyle w:val="berschrift2"/>
+      </w:pPr>
+      <w:r>
+        <w:t xml:space="preserve">Übung: </w:t>
+      </w:r>
+      <w:r>
+        <w:t>Script und Interactive</w:t>
+      </w:r>
+    </w:p>
+    <w:p>
+      <w:r>
+        <w:t xml:space="preserve">In Visual Studio, gehe zur Anwendung Modul1 und öffne die Datei </w:t>
+      </w:r>
+      <w:r>
+        <w:t>try</w:t>
+      </w:r>
+      <w:r>
+        <w:t>.fs</w:t>
+      </w:r>
+      <w:r>
+        <w:t>x</w:t>
+      </w:r>
+    </w:p>
+    <w:p>
+      <w:pPr>
+        <w:pStyle w:val="Listenabsatz"/>
+        <w:numPr>
+          <w:ilvl w:val="0"/>
+          <w:numId w:val="9"/>
+        </w:numPr>
+      </w:pPr>
+      <w:r>
+        <w:t>Führe einen Reset in Interactive</w:t>
+      </w:r>
+    </w:p>
+    <w:p>
+      <w:pPr>
+        <w:pStyle w:val="Listenabsatz"/>
+        <w:numPr>
+          <w:ilvl w:val="0"/>
+          <w:numId w:val="9"/>
+        </w:numPr>
+      </w:pPr>
+      <w:r>
+        <w:t>Schicke den Inhalt der Datei zum Interactive</w:t>
+      </w:r>
+    </w:p>
+    <w:p>
+      <w:pPr>
+        <w:pStyle w:val="Listenabsatz"/>
+        <w:numPr>
+          <w:ilvl w:val="0"/>
+          <w:numId w:val="9"/>
+        </w:numPr>
+      </w:pPr>
+      <w:r>
+        <w:t>Zeige die Ausdrücke aus ErsteSchritte.fs im Interactive.  Hierfür den Namen des Ausdrucks eingeben gefolgt von zwei Semikolons.</w:t>
+      </w:r>
+    </w:p>
+    <w:p>
+      <w:pPr>
+        <w:pStyle w:val="Listenabsatz"/>
+        <w:numPr>
+          <w:ilvl w:val="0"/>
+          <w:numId w:val="9"/>
+        </w:numPr>
+      </w:pPr>
+      <w:r>
+        <w:t>Definiere einen Ausdruck aPlus1. Ausdruck führt die Funktion add1 mit a (aus ErsteSchritte.fs) als Param</w:t>
+      </w:r>
+      <w:r>
+        <w:t>e</w:t>
+      </w:r>
+      <w:r>
+        <w:t xml:space="preserve">ter. </w:t>
+      </w:r>
+    </w:p>
+    <w:p>
+      <w:pPr>
+        <w:rPr>
+          <w:lang w:val="en-US"/>
+        </w:rPr>
+      </w:pPr>
+      <w:r>
+        <w:rPr>
+          <w:rFonts w:ascii="Consolas" w:hAnsi="Consolas" w:cs="Consolas"/>
+          <w:color w:val="0000FF"/>
+          <w:sz w:val="19"/>
+          <w:szCs w:val="19"/>
+          <w:lang w:val="en-US"/>
+        </w:rPr>
+        <w:t>let</w:t>
+      </w:r>
+      <w:r>
+        <w:rPr>
+          <w:rFonts w:ascii="Consolas" w:hAnsi="Consolas" w:cs="Consolas"/>
+          <w:color w:val="000000"/>
+          <w:sz w:val="19"/>
+          <w:szCs w:val="19"/>
+          <w:lang w:val="en-US"/>
+        </w:rPr>
+        <w:t xml:space="preserve"> aPlus1 = add1 a</w:t>
+      </w:r>
+    </w:p>
+    <w:p>
+      <w:r>
+        <w:rPr>
+          <w:lang w:val="en-US"/>
+        </w:rPr>
+        <w:t xml:space="preserve">Schicke aPlus1 zum Interactive. </w:t>
+      </w:r>
+      <w:r>
+        <w:t>Kontrolliere das Ergebnis:</w:t>
+      </w:r>
+    </w:p>
+    <w:p>
+      <w:pPr>
+        <w:rPr>
+          <w:rFonts w:ascii="Consolas" w:hAnsi="Consolas" w:cs="Consolas"/>
+          <w:color w:val="000000"/>
+          <w:sz w:val="19"/>
+          <w:szCs w:val="19"/>
+        </w:rPr>
+      </w:pPr>
+      <w:r>
+        <w:rPr>
+          <w:rFonts w:ascii="Consolas" w:hAnsi="Consolas" w:cs="Consolas"/>
+          <w:color w:val="000000"/>
+          <w:sz w:val="19"/>
+          <w:szCs w:val="19"/>
+        </w:rPr>
+        <w:t>val aPlus1 : int = 2</w:t>
+      </w:r>
+    </w:p>
+    <w:p>
+      <w:pPr>
+        <w:rPr>
+          <w:rFonts w:ascii="Consolas" w:hAnsi="Consolas" w:cs="Consolas"/>
+          <w:color w:val="000000"/>
+          <w:sz w:val="19"/>
+          <w:szCs w:val="19"/>
+        </w:rPr>
+      </w:pPr>
+      <w:r>
+        <w:t>Bitte Beachten: Ich kann das Interactive Fenster immer neuladen</w:t>
+      </w:r>
+    </w:p>
+    <w:p>
+      <w:pPr>
+        <w:rPr>
+          <w:rFonts w:ascii="Consolas" w:hAnsi="Consolas" w:cs="Consolas"/>
+          <w:color w:val="000000"/>
+          <w:sz w:val="19"/>
+          <w:szCs w:val="19"/>
+        </w:rPr>
+      </w:pPr>
+    </w:p>
+    <w:p>
+      <w:pPr>
+        <w:pStyle w:val="berschrift2"/>
+      </w:pPr>
+      <w:r>
+        <w:t>Übung</w:t>
+      </w:r>
+      <w:r>
+        <w:t xml:space="preserve">: </w:t>
+      </w:r>
+      <w:r>
+        <w:t>Listen Funktionen</w:t>
+      </w:r>
+    </w:p>
+    <w:p>
+      <w:r>
+        <w:t>Diese sind in .net auch vorhanden!  Um die Sigantur einer Funktion erhalten gibt es zwei Wege</w:t>
+      </w:r>
+    </w:p>
+    <w:p>
+      <w:pPr>
+        <w:pStyle w:val="Listenabsatz"/>
+        <w:numPr>
+          <w:ilvl w:val="0"/>
+          <w:numId w:val="11"/>
+        </w:numPr>
+      </w:pPr>
+      <w:r>
+        <w:t xml:space="preserve">Funktion in einer Code Datei oder Script schreiben und </w:t>
+      </w:r>
+      <w:r>
+        <w:t>F12 Taste klicken.  So gelange ich in eine Deklarationsdatei wo die Signatur und das Kommentar sind</w:t>
+      </w:r>
+    </w:p>
+    <w:p>
+      <w:pPr>
+        <w:pStyle w:val="Listenabsatz"/>
+        <w:numPr>
+          <w:ilvl w:val="0"/>
+          <w:numId w:val="11"/>
+        </w:numPr>
+      </w:pPr>
+      <w:r>
+        <w:t>Funktion in Interactive schreiben, mit ;; ausführen</w:t>
+      </w:r>
+    </w:p>
+    <w:p/>
+    <w:p>
+      <w:r>
+        <w:t>So kann ich z.B. sehen dass die Funktion filter in Modul List folgende Signatur hat:</w:t>
+      </w:r>
+    </w:p>
+    <w:p>
+      <w:r>
+        <w:rPr>
+          <w:rFonts w:ascii="Consolas" w:hAnsi="Consolas" w:cs="Consolas"/>
+          <w:color w:val="0000FF"/>
+          <w:sz w:val="19"/>
+          <w:szCs w:val="19"/>
+        </w:rPr>
+        <w:t>val</w:t>
+      </w:r>
+      <w:r>
+        <w:rPr>
+          <w:rFonts w:ascii="Consolas" w:hAnsi="Consolas" w:cs="Consolas"/>
+          <w:color w:val="000000"/>
+          <w:sz w:val="19"/>
+          <w:szCs w:val="19"/>
+        </w:rPr>
+        <w:t xml:space="preserve"> filter : predicate:('T </w:t>
+      </w:r>
+      <w:r>
+        <w:rPr>
+          <w:rFonts w:ascii="Consolas" w:hAnsi="Consolas" w:cs="Consolas"/>
+          <w:color w:val="0000FF"/>
+          <w:sz w:val="19"/>
+          <w:szCs w:val="19"/>
+        </w:rPr>
+        <w:t>-&gt;</w:t>
+      </w:r>
+      <w:r>
+        <w:rPr>
+          <w:rFonts w:ascii="Consolas" w:hAnsi="Consolas" w:cs="Consolas"/>
+          <w:color w:val="000000"/>
+          <w:sz w:val="19"/>
+          <w:szCs w:val="19"/>
+        </w:rPr>
+        <w:t xml:space="preserve"> </w:t>
+      </w:r>
+      <w:r>
+        <w:rPr>
+          <w:rFonts w:ascii="Consolas" w:hAnsi="Consolas" w:cs="Consolas"/>
+          <w:color w:val="2B91AF"/>
+          <w:sz w:val="19"/>
+          <w:szCs w:val="19"/>
+        </w:rPr>
+        <w:t>bool</w:t>
+      </w:r>
+      <w:r>
+        <w:rPr>
+          <w:rFonts w:ascii="Consolas" w:hAnsi="Consolas" w:cs="Consolas"/>
+          <w:color w:val="000000"/>
+          <w:sz w:val="19"/>
+          <w:szCs w:val="19"/>
+        </w:rPr>
+        <w:t xml:space="preserve">) </w:t>
+      </w:r>
+      <w:r>
+        <w:rPr>
+          <w:rFonts w:ascii="Consolas" w:hAnsi="Consolas" w:cs="Consolas"/>
+          <w:color w:val="0000FF"/>
+          <w:sz w:val="19"/>
+          <w:szCs w:val="19"/>
+        </w:rPr>
+        <w:t>-&gt;</w:t>
+      </w:r>
+      <w:r>
+        <w:rPr>
+          <w:rFonts w:ascii="Consolas" w:hAnsi="Consolas" w:cs="Consolas"/>
+          <w:color w:val="000000"/>
+          <w:sz w:val="19"/>
+          <w:szCs w:val="19"/>
+        </w:rPr>
+        <w:t xml:space="preserve"> list:'T </w:t>
+      </w:r>
+      <w:r>
+        <w:rPr>
+          <w:rFonts w:ascii="Consolas" w:hAnsi="Consolas" w:cs="Consolas"/>
+          <w:color w:val="2B91AF"/>
+          <w:sz w:val="19"/>
+          <w:szCs w:val="19"/>
+        </w:rPr>
+        <w:t>list</w:t>
+      </w:r>
+      <w:r>
+        <w:rPr>
+          <w:rFonts w:ascii="Consolas" w:hAnsi="Consolas" w:cs="Consolas"/>
+          <w:color w:val="000000"/>
+          <w:sz w:val="19"/>
+          <w:szCs w:val="19"/>
+        </w:rPr>
+        <w:t xml:space="preserve"> </w:t>
+      </w:r>
+      <w:r>
+        <w:rPr>
+          <w:rFonts w:ascii="Consolas" w:hAnsi="Consolas" w:cs="Consolas"/>
+          <w:color w:val="0000FF"/>
+          <w:sz w:val="19"/>
+          <w:szCs w:val="19"/>
+        </w:rPr>
+        <w:t>-&gt;</w:t>
+      </w:r>
+      <w:r>
+        <w:rPr>
+          <w:rFonts w:ascii="Consolas" w:hAnsi="Consolas" w:cs="Consolas"/>
+          <w:color w:val="000000"/>
+          <w:sz w:val="19"/>
+          <w:szCs w:val="19"/>
+        </w:rPr>
+        <w:t xml:space="preserve"> 'T </w:t>
+      </w:r>
+      <w:r>
+        <w:rPr>
+          <w:rFonts w:ascii="Consolas" w:hAnsi="Consolas" w:cs="Consolas"/>
+          <w:color w:val="2B91AF"/>
+          <w:sz w:val="19"/>
+          <w:szCs w:val="19"/>
+        </w:rPr>
+        <w:t>list</w:t>
+      </w:r>
+    </w:p>
+    <w:p>
+      <w:pPr>
+        <w:rPr>
+          <w:rFonts w:ascii="Consolas" w:hAnsi="Consolas" w:cs="Consolas"/>
+          <w:color w:val="2B91AF"/>
+          <w:sz w:val="19"/>
+          <w:szCs w:val="19"/>
+        </w:rPr>
+      </w:pPr>
+      <w:r>
+        <w:rPr>
+          <w:rFonts w:ascii="Consolas" w:hAnsi="Consolas" w:cs="Consolas"/>
+          <w:color w:val="0000FF"/>
+          <w:sz w:val="19"/>
+          <w:szCs w:val="19"/>
+        </w:rPr>
+        <w:t>val</w:t>
+      </w:r>
+      <w:r>
+        <w:rPr>
+          <w:rFonts w:ascii="Consolas" w:hAnsi="Consolas" w:cs="Consolas"/>
+          <w:color w:val="000000"/>
+          <w:sz w:val="19"/>
+          <w:szCs w:val="19"/>
+        </w:rPr>
+        <w:t xml:space="preserve"> map : mapping:('T </w:t>
+      </w:r>
+      <w:r>
+        <w:rPr>
+          <w:rFonts w:ascii="Consolas" w:hAnsi="Consolas" w:cs="Consolas"/>
+          <w:color w:val="0000FF"/>
+          <w:sz w:val="19"/>
+          <w:szCs w:val="19"/>
+        </w:rPr>
+        <w:t>-&gt;</w:t>
+      </w:r>
+      <w:r>
+        <w:rPr>
+          <w:rFonts w:ascii="Consolas" w:hAnsi="Consolas" w:cs="Consolas"/>
+          <w:color w:val="000000"/>
+          <w:sz w:val="19"/>
+          <w:szCs w:val="19"/>
+        </w:rPr>
+        <w:t xml:space="preserve"> 'U) </w:t>
+      </w:r>
+      <w:r>
+        <w:rPr>
+          <w:rFonts w:ascii="Consolas" w:hAnsi="Consolas" w:cs="Consolas"/>
+          <w:color w:val="0000FF"/>
+          <w:sz w:val="19"/>
+          <w:szCs w:val="19"/>
+        </w:rPr>
+        <w:t>-&gt;</w:t>
+      </w:r>
+      <w:r>
+        <w:rPr>
+          <w:rFonts w:ascii="Consolas" w:hAnsi="Consolas" w:cs="Consolas"/>
+          <w:color w:val="000000"/>
+          <w:sz w:val="19"/>
+          <w:szCs w:val="19"/>
+        </w:rPr>
+        <w:t xml:space="preserve"> list:'T </w:t>
+      </w:r>
+      <w:r>
+        <w:rPr>
+          <w:rFonts w:ascii="Consolas" w:hAnsi="Consolas" w:cs="Consolas"/>
+          <w:color w:val="2B91AF"/>
+          <w:sz w:val="19"/>
+          <w:szCs w:val="19"/>
+        </w:rPr>
+        <w:t>list</w:t>
+      </w:r>
+      <w:r>
+        <w:rPr>
+          <w:rFonts w:ascii="Consolas" w:hAnsi="Consolas" w:cs="Consolas"/>
+          <w:color w:val="000000"/>
+          <w:sz w:val="19"/>
+          <w:szCs w:val="19"/>
+        </w:rPr>
+        <w:t xml:space="preserve"> </w:t>
+      </w:r>
+      <w:r>
+        <w:rPr>
+          <w:rFonts w:ascii="Consolas" w:hAnsi="Consolas" w:cs="Consolas"/>
+          <w:color w:val="0000FF"/>
+          <w:sz w:val="19"/>
+          <w:szCs w:val="19"/>
+        </w:rPr>
+        <w:t>-&gt;</w:t>
+      </w:r>
+      <w:r>
+        <w:rPr>
+          <w:rFonts w:ascii="Consolas" w:hAnsi="Consolas" w:cs="Consolas"/>
+          <w:color w:val="000000"/>
+          <w:sz w:val="19"/>
+          <w:szCs w:val="19"/>
+        </w:rPr>
+        <w:t xml:space="preserve"> 'U </w:t>
+      </w:r>
+      <w:r>
+        <w:rPr>
+          <w:rFonts w:ascii="Consolas" w:hAnsi="Consolas" w:cs="Consolas"/>
+          <w:color w:val="2B91AF"/>
+          <w:sz w:val="19"/>
+          <w:szCs w:val="19"/>
+        </w:rPr>
+        <w:t>list</w:t>
+      </w:r>
+    </w:p>
+    <w:p>
+      <w:r>
+        <w:t>Bitte beachten: List hat viel mehr Funktion wir kommen noch dazu.</w:t>
+      </w:r>
+    </w:p>
+    <w:p/>
+    <w:p>
+      <w:pPr>
+        <w:pStyle w:val="berschrift2"/>
+      </w:pPr>
+      <w:r>
+        <w:t>Übung: Verketten</w:t>
+      </w:r>
+    </w:p>
+    <w:p>
+      <w:r>
+        <w:t xml:space="preserve">In Visual Studio, gehe zur Anwendung Modul1 und öffne die Datei </w:t>
+      </w:r>
+      <w:r>
+        <w:t>Aufgabe</w:t>
+      </w:r>
+      <w:r>
+        <w:t>.fs</w:t>
+      </w:r>
+      <w:r>
+        <w:t xml:space="preserve">. Darin ist die Beschreibung der Aufgabe. </w:t>
+      </w:r>
+    </w:p>
+    <w:p>
+      <w:r>
+        <w:t>Erstelle einen Ausdruck der den gewünschten Wert beinhaltet:</w:t>
+      </w:r>
+    </w:p>
+    <w:p>
+      <w:pPr>
+        <w:pStyle w:val="Listenabsatz"/>
+        <w:numPr>
+          <w:ilvl w:val="0"/>
+          <w:numId w:val="12"/>
+        </w:numPr>
+      </w:pPr>
+      <w:r>
+        <w:t>Analysiere die notwendigen Referenzen</w:t>
+      </w:r>
+    </w:p>
+    <w:p>
+      <w:pPr>
+        <w:pStyle w:val="Listenabsatz"/>
+        <w:numPr>
+          <w:ilvl w:val="0"/>
+          <w:numId w:val="12"/>
+        </w:numPr>
+      </w:pPr>
+      <w:r>
+        <w:t>Positioniere die Datei Aufgabe so dass diese an die notwendigen Referenzen herankommen kann</w:t>
+      </w:r>
+    </w:p>
+    <w:p>
+      <w:pPr>
+        <w:pStyle w:val="Listenabsatz"/>
+        <w:numPr>
+          <w:ilvl w:val="0"/>
+          <w:numId w:val="12"/>
+        </w:numPr>
+      </w:pPr>
+      <w:r>
+        <w:t>Referenziere die notwendigen Code Dateien</w:t>
+      </w:r>
+    </w:p>
+    <w:p>
+      <w:r>
+        <w:t>Die Lösung</w:t>
+      </w:r>
+    </w:p>
+    <w:p>
+      <w:pPr>
+        <w:pStyle w:val="Listenabsatz"/>
+        <w:numPr>
+          <w:ilvl w:val="0"/>
+          <w:numId w:val="13"/>
+        </w:numPr>
+      </w:pPr>
+      <w:r>
+        <w:t>Die Funktionen die ich brauche sind add1 und isEven</w:t>
+      </w:r>
+    </w:p>
+    <w:p>
+      <w:pPr>
+        <w:pStyle w:val="Listenabsatz"/>
+        <w:numPr>
+          <w:ilvl w:val="0"/>
+          <w:numId w:val="13"/>
+        </w:numPr>
+      </w:pPr>
+      <w:r>
+        <w:t>Beide befinden sich in der Datei Function.fs</w:t>
+      </w:r>
+    </w:p>
+    <w:p>
+      <w:pPr>
+        <w:pStyle w:val="Listenabsatz"/>
+        <w:numPr>
+          <w:ilvl w:val="0"/>
+          <w:numId w:val="13"/>
+        </w:numPr>
+      </w:pPr>
+      <w:r>
+        <w:t xml:space="preserve">Von daher muss Aufgabe.fs „unter“ </w:t>
+      </w:r>
+      <w:r>
+        <w:t>Function.fs</w:t>
+      </w:r>
+      <w:r>
+        <w:t xml:space="preserve"> stehen</w:t>
+      </w:r>
+    </w:p>
+    <w:p>
+      <w:pPr>
+        <w:pStyle w:val="Listenabsatz"/>
+        <w:numPr>
+          <w:ilvl w:val="0"/>
+          <w:numId w:val="13"/>
+        </w:numPr>
+      </w:pPr>
+      <w:r>
+        <w:t xml:space="preserve">In VS, Aufgabe.fs wählen und die rechte Maustaste klicken. </w:t>
+      </w:r>
+    </w:p>
+    <w:p>
+      <w:pPr>
+        <w:pStyle w:val="Listenabsatz"/>
+        <w:numPr>
+          <w:ilvl w:val="0"/>
+          <w:numId w:val="13"/>
+        </w:numPr>
+      </w:pPr>
+    </w:p>
+    <w:p>
+      <w:pPr>
+        <w:pStyle w:val="Listenabsatz"/>
+        <w:numPr>
+          <w:ilvl w:val="0"/>
+          <w:numId w:val="13"/>
+        </w:numPr>
+      </w:pPr>
+      <w:r>
+        <w:rPr>
+          <w:noProof/>
+          <w:lang w:eastAsia="de-DE"/>
+        </w:rPr>
         <w:lastRenderedPageBreak/>
-        <w:t>Ich kann den Ausdruck in der Datei ändern und den neuen Wert erneut zum Interactive „Schicken“.  Bitte probieren.</w:t>
-      </w:r>
-    </w:p>
-    <w:p>
-      <w:pPr>
-        <w:pStyle w:val="berschrift2"/>
-      </w:pPr>
-      <w:r>
-        <w:t>Übung 3</w:t>
-      </w:r>
-    </w:p>
-    <w:p>
-      <w:pPr>
-        <w:pStyle w:val="berschrift3"/>
-      </w:pPr>
-      <w:r>
-        <w:t>Eine Funktion</w:t>
-      </w:r>
-    </w:p>
-    <w:p>
+        <w:drawing>
+          <wp:inline distT="0" distB="0" distL="0" distR="0" wp14:anchorId="6B04C7DC" wp14:editId="1EE84587">
+            <wp:extent cx="5514975" cy="5067300"/>
+            <wp:effectExtent l="0" t="0" r="9525" b="0"/>
+            <wp:docPr id="3" name="Grafik 3"/>
+            <wp:cNvGraphicFramePr>
+              <a:graphicFrameLocks xmlns:a="http://schemas.openxmlformats.org/drawingml/2006/main" noChangeAspect="1"/>
+            </wp:cNvGraphicFramePr>
+            <a:graphic xmlns:a="http://schemas.openxmlformats.org/drawingml/2006/main">
+              <a:graphicData uri="http://schemas.openxmlformats.org/drawingml/2006/picture">
+                <pic:pic xmlns:pic="http://schemas.openxmlformats.org/drawingml/2006/picture">
+                  <pic:nvPicPr>
+                    <pic:cNvPr id="1" name=""/>
+                    <pic:cNvPicPr/>
+                  </pic:nvPicPr>
+                  <pic:blipFill>
+                    <a:blip r:embed="rId10"/>
+                    <a:stretch>
+                      <a:fillRect/>
+                    </a:stretch>
+                  </pic:blipFill>
+                  <pic:spPr>
+                    <a:xfrm>
+                      <a:off x="0" y="0"/>
+                      <a:ext cx="5514975" cy="5067300"/>
+                    </a:xfrm>
+                    <a:prstGeom prst="rect">
+                      <a:avLst/>
+                    </a:prstGeom>
+                  </pic:spPr>
+                </pic:pic>
+              </a:graphicData>
+            </a:graphic>
+          </wp:inline>
+        </w:drawing>
+      </w:r>
+    </w:p>
+    <w:p>
+      <w:pPr>
+        <w:pStyle w:val="Listenabsatz"/>
+        <w:numPr>
+          <w:ilvl w:val="0"/>
+          <w:numId w:val="13"/>
+        </w:numPr>
+      </w:pPr>
+      <w:r>
+        <w:t>Bewege die Datei Aufgabe.fs bis diese die notwendigen Funktionen erreichen kann</w:t>
+      </w:r>
+    </w:p>
+    <w:p>
+      <w:pPr>
+        <w:pStyle w:val="Listenabsatz"/>
+        <w:numPr>
+          <w:ilvl w:val="0"/>
+          <w:numId w:val="13"/>
+        </w:numPr>
+      </w:pPr>
+      <w:r>
+        <w:t>Importiere die Funktionen mit Hilfe des Schlüssel Wortes open</w:t>
+      </w:r>
+    </w:p>
+    <w:p>
+      <w:pPr>
+        <w:pStyle w:val="Listenabsatz"/>
+        <w:numPr>
+          <w:ilvl w:val="0"/>
+          <w:numId w:val="13"/>
+        </w:numPr>
+      </w:pPr>
+      <w:r>
+        <w:t>Definiere einen Ausdruck summe</w:t>
+      </w:r>
+      <w:r>
+        <w:t>OhneVerkettung</w:t>
+      </w:r>
+      <w:r>
+        <w:t xml:space="preserve"> </w:t>
+      </w:r>
+      <w:r>
+        <w:t>der die Werte ermittelt ohne Verwendung des Verkettungsoperator</w:t>
+      </w:r>
+    </w:p>
+    <w:p>
+      <w:pPr>
+        <w:pStyle w:val="Listenabsatz"/>
+        <w:numPr>
+          <w:ilvl w:val="0"/>
+          <w:numId w:val="13"/>
+        </w:numPr>
+      </w:pPr>
+      <w:r>
+        <w:t>Definiere einen Ausdruck summe der die Werte ermittelt mit Hilfe des Verkettungsoperator</w:t>
+      </w:r>
+    </w:p>
+    <w:p>
+      <w:pPr>
+        <w:pStyle w:val="Listenabsatz"/>
+        <w:numPr>
+          <w:ilvl w:val="0"/>
+          <w:numId w:val="13"/>
+        </w:numPr>
+      </w:pPr>
+      <w:r>
+        <w:t>Teste den Wert aus dem Script Try.fsx heraus.</w:t>
+      </w:r>
       <w:bookmarkStart w:id="0" w:name="_GoBack"/>
       <w:bookmarkEnd w:id="0"/>
-    </w:p>
+      <w:r>
+        <w:br/>
+      </w:r>
+    </w:p>
+    <w:p/>
+    <w:p/>
+    <w:p>
+      <w:pPr>
+        <w:rPr>
+          <w:rFonts w:ascii="Consolas" w:hAnsi="Consolas" w:cs="Consolas"/>
+          <w:color w:val="2B91AF"/>
+          <w:sz w:val="19"/>
+          <w:szCs w:val="19"/>
+        </w:rPr>
+      </w:pPr>
+    </w:p>
+    <w:p>
+      <w:pPr>
+        <w:pStyle w:val="berschrift2"/>
+      </w:pPr>
+    </w:p>
+    <w:p>
+      <w:pPr>
+        <w:rPr>
+          <w:rFonts w:ascii="Consolas" w:hAnsi="Consolas" w:cs="Consolas"/>
+          <w:color w:val="000000"/>
+          <w:sz w:val="19"/>
+          <w:szCs w:val="19"/>
+        </w:rPr>
+      </w:pPr>
+    </w:p>
+    <w:p>
+      <w:pPr>
+        <w:rPr>
+          <w:rFonts w:ascii="Consolas" w:hAnsi="Consolas" w:cs="Consolas"/>
+          <w:color w:val="000000"/>
+          <w:sz w:val="19"/>
+          <w:szCs w:val="19"/>
+        </w:rPr>
+      </w:pPr>
+    </w:p>
+    <w:p/>
+    <w:p/>
+    <w:p/>
+    <w:p/>
+    <w:p/>
     <w:p/>
     <w:p/>
     <w:p/>
@@ -581,6 +1774,7 @@
     <w:p/>
     <w:p/>
     <w:sectPr>
+      <w:footerReference w:type="default" r:id="rId11"/>
       <w:pgSz w:w="11906" w:h="16838"/>
       <w:pgMar w:top="1440" w:right="1440" w:bottom="1440" w:left="1440" w:header="708" w:footer="708" w:gutter="0"/>
       <w:cols w:space="708"/>
@@ -615,6 +1809,51 @@
 </w:endnotes>
 </file>
 
+<file path=word/footer1.xml><?xml version="1.0" encoding="utf-8"?>
+<w:ftr xmlns:wpc="http://schemas.microsoft.com/office/word/2010/wordprocessingCanvas" xmlns:cx="http://schemas.microsoft.com/office/drawing/2014/chartex" xmlns:cx1="http://schemas.microsoft.com/office/drawing/2015/9/8/chartex" xmlns:cx2="http://schemas.microsoft.com/office/drawing/2015/10/21/chartex" xmlns:cx3="http://schemas.microsoft.com/office/drawing/2016/5/9/chartex" xmlns:cx4="http://schemas.microsoft.com/office/drawing/2016/5/10/chartex" xmlns:cx5="http://schemas.microsoft.com/office/drawing/2016/5/11/chartex" xmlns:mc="http://schemas.openxmlformats.org/markup-compatibility/2006" xmlns:o="urn:schemas-microsoft-com:office:office" xmlns:r="http://schemas.openxmlformats.org/officeDocument/2006/relationships" xmlns:m="http://schemas.openxmlformats.org/officeDocument/2006/math" xmlns:v="urn:schemas-microsoft-com:vml" xmlns:wp14="http://schemas.microsoft.com/office/word/2010/wordprocessingDrawing" xmlns:wp="http://schemas.openxmlformats.org/drawingml/2006/wordprocessingDrawing" xmlns:w10="urn:schemas-microsoft-com:office:word" xmlns:w="http://schemas.openxmlformats.org/wordprocessingml/2006/main" xmlns:w14="http://schemas.microsoft.com/office/word/2010/wordml" xmlns:w15="http://schemas.microsoft.com/office/word/2012/wordml" xmlns:w16se="http://schemas.microsoft.com/office/word/2015/wordml/symex" xmlns:wpg="http://schemas.microsoft.com/office/word/2010/wordprocessingGroup" xmlns:wpi="http://schemas.microsoft.com/office/word/2010/wordprocessingInk" xmlns:wne="http://schemas.microsoft.com/office/word/2006/wordml" xmlns:wps="http://schemas.microsoft.com/office/word/2010/wordprocessingShape" mc:Ignorable="w14 w15 w16se wp14">
+  <w:sdt>
+    <w:sdtPr>
+      <w:id w:val="-134182162"/>
+      <w:docPartObj>
+        <w:docPartGallery w:val="Page Numbers (Bottom of Page)"/>
+        <w:docPartUnique/>
+      </w:docPartObj>
+    </w:sdtPr>
+    <w:sdtContent>
+      <w:p>
+        <w:pPr>
+          <w:pStyle w:val="Fuzeile"/>
+          <w:jc w:val="right"/>
+        </w:pPr>
+        <w:r>
+          <w:fldChar w:fldCharType="begin"/>
+        </w:r>
+        <w:r>
+          <w:instrText>PAGE   \* MERGEFORMAT</w:instrText>
+        </w:r>
+        <w:r>
+          <w:fldChar w:fldCharType="separate"/>
+        </w:r>
+        <w:r>
+          <w:rPr>
+            <w:noProof/>
+          </w:rPr>
+          <w:t>6</w:t>
+        </w:r>
+        <w:r>
+          <w:fldChar w:fldCharType="end"/>
+        </w:r>
+      </w:p>
+    </w:sdtContent>
+  </w:sdt>
+  <w:p>
+    <w:pPr>
+      <w:pStyle w:val="Fuzeile"/>
+    </w:pPr>
+  </w:p>
+</w:ftr>
+</file>
+
 <file path=word/footnotes.xml><?xml version="1.0" encoding="utf-8"?>
 <w:footnotes xmlns:wpc="http://schemas.microsoft.com/office/word/2010/wordprocessingCanvas" xmlns:cx="http://schemas.microsoft.com/office/drawing/2014/chartex" xmlns:cx1="http://schemas.microsoft.com/office/drawing/2015/9/8/chartex" xmlns:cx2="http://schemas.microsoft.com/office/drawing/2015/10/21/chartex" xmlns:cx3="http://schemas.microsoft.com/office/drawing/2016/5/9/chartex" xmlns:cx4="http://schemas.microsoft.com/office/drawing/2016/5/10/chartex" xmlns:cx5="http://schemas.microsoft.com/office/drawing/2016/5/11/chartex" xmlns:mc="http://schemas.openxmlformats.org/markup-compatibility/2006" xmlns:o="urn:schemas-microsoft-com:office:office" xmlns:r="http://schemas.openxmlformats.org/officeDocument/2006/relationships" xmlns:m="http://schemas.openxmlformats.org/officeDocument/2006/math" xmlns:v="urn:schemas-microsoft-com:vml" xmlns:wp14="http://schemas.microsoft.com/office/word/2010/wordprocessingDrawing" xmlns:wp="http://schemas.openxmlformats.org/drawingml/2006/wordprocessingDrawing" xmlns:w10="urn:schemas-microsoft-com:office:word" xmlns:w="http://schemas.openxmlformats.org/wordprocessingml/2006/main" xmlns:w14="http://schemas.microsoft.com/office/word/2010/wordml" xmlns:w15="http://schemas.microsoft.com/office/word/2012/wordml" xmlns:w16se="http://schemas.microsoft.com/office/word/2015/wordml/symex" xmlns:wpg="http://schemas.microsoft.com/office/word/2010/wordprocessingGroup" xmlns:wpi="http://schemas.microsoft.com/office/word/2010/wordprocessingInk" xmlns:wne="http://schemas.microsoft.com/office/word/2006/wordml" xmlns:wps="http://schemas.microsoft.com/office/word/2010/wordprocessingShape" mc:Ignorable="w14 w15 w16se wp14">
   <w:footnote w:type="separator" w:id="-1">
@@ -869,6 +2108,119 @@
     </w:lvl>
   </w:abstractNum>
   <w:abstractNum w:abstractNumId="2" w15:restartNumberingAfterBreak="0">
+    <w:nsid w:val="0E5A4C90"/>
+    <w:multiLevelType w:val="hybridMultilevel"/>
+    <w:tmpl w:val="04581EB8"/>
+    <w:lvl w:ilvl="0" w:tplc="04070001">
+      <w:start w:val="1"/>
+      <w:numFmt w:val="bullet"/>
+      <w:lvlText w:val=""/>
+      <w:lvlJc w:val="left"/>
+      <w:pPr>
+        <w:ind w:left="720" w:hanging="360"/>
+      </w:pPr>
+      <w:rPr>
+        <w:rFonts w:ascii="Symbol" w:hAnsi="Symbol" w:hint="default"/>
+      </w:rPr>
+    </w:lvl>
+    <w:lvl w:ilvl="1" w:tplc="04070003" w:tentative="1">
+      <w:start w:val="1"/>
+      <w:numFmt w:val="bullet"/>
+      <w:lvlText w:val="o"/>
+      <w:lvlJc w:val="left"/>
+      <w:pPr>
+        <w:ind w:left="1440" w:hanging="360"/>
+      </w:pPr>
+      <w:rPr>
+        <w:rFonts w:ascii="Courier New" w:hAnsi="Courier New" w:cs="Courier New" w:hint="default"/>
+      </w:rPr>
+    </w:lvl>
+    <w:lvl w:ilvl="2" w:tplc="04070005" w:tentative="1">
+      <w:start w:val="1"/>
+      <w:numFmt w:val="bullet"/>
+      <w:lvlText w:val=""/>
+      <w:lvlJc w:val="left"/>
+      <w:pPr>
+        <w:ind w:left="2160" w:hanging="360"/>
+      </w:pPr>
+      <w:rPr>
+        <w:rFonts w:ascii="Wingdings" w:hAnsi="Wingdings" w:hint="default"/>
+      </w:rPr>
+    </w:lvl>
+    <w:lvl w:ilvl="3" w:tplc="04070001" w:tentative="1">
+      <w:start w:val="1"/>
+      <w:numFmt w:val="bullet"/>
+      <w:lvlText w:val=""/>
+      <w:lvlJc w:val="left"/>
+      <w:pPr>
+        <w:ind w:left="2880" w:hanging="360"/>
+      </w:pPr>
+      <w:rPr>
+        <w:rFonts w:ascii="Symbol" w:hAnsi="Symbol" w:hint="default"/>
+      </w:rPr>
+    </w:lvl>
+    <w:lvl w:ilvl="4" w:tplc="04070003" w:tentative="1">
+      <w:start w:val="1"/>
+      <w:numFmt w:val="bullet"/>
+      <w:lvlText w:val="o"/>
+      <w:lvlJc w:val="left"/>
+      <w:pPr>
+        <w:ind w:left="3600" w:hanging="360"/>
+      </w:pPr>
+      <w:rPr>
+        <w:rFonts w:ascii="Courier New" w:hAnsi="Courier New" w:cs="Courier New" w:hint="default"/>
+      </w:rPr>
+    </w:lvl>
+    <w:lvl w:ilvl="5" w:tplc="04070005" w:tentative="1">
+      <w:start w:val="1"/>
+      <w:numFmt w:val="bullet"/>
+      <w:lvlText w:val=""/>
+      <w:lvlJc w:val="left"/>
+      <w:pPr>
+        <w:ind w:left="4320" w:hanging="360"/>
+      </w:pPr>
+      <w:rPr>
+        <w:rFonts w:ascii="Wingdings" w:hAnsi="Wingdings" w:hint="default"/>
+      </w:rPr>
+    </w:lvl>
+    <w:lvl w:ilvl="6" w:tplc="04070001" w:tentative="1">
+      <w:start w:val="1"/>
+      <w:numFmt w:val="bullet"/>
+      <w:lvlText w:val=""/>
+      <w:lvlJc w:val="left"/>
+      <w:pPr>
+        <w:ind w:left="5040" w:hanging="360"/>
+      </w:pPr>
+      <w:rPr>
+        <w:rFonts w:ascii="Symbol" w:hAnsi="Symbol" w:hint="default"/>
+      </w:rPr>
+    </w:lvl>
+    <w:lvl w:ilvl="7" w:tplc="04070003" w:tentative="1">
+      <w:start w:val="1"/>
+      <w:numFmt w:val="bullet"/>
+      <w:lvlText w:val="o"/>
+      <w:lvlJc w:val="left"/>
+      <w:pPr>
+        <w:ind w:left="5760" w:hanging="360"/>
+      </w:pPr>
+      <w:rPr>
+        <w:rFonts w:ascii="Courier New" w:hAnsi="Courier New" w:cs="Courier New" w:hint="default"/>
+      </w:rPr>
+    </w:lvl>
+    <w:lvl w:ilvl="8" w:tplc="04070005" w:tentative="1">
+      <w:start w:val="1"/>
+      <w:numFmt w:val="bullet"/>
+      <w:lvlText w:val=""/>
+      <w:lvlJc w:val="left"/>
+      <w:pPr>
+        <w:ind w:left="6480" w:hanging="360"/>
+      </w:pPr>
+      <w:rPr>
+        <w:rFonts w:ascii="Wingdings" w:hAnsi="Wingdings" w:hint="default"/>
+      </w:rPr>
+    </w:lvl>
+  </w:abstractNum>
+  <w:abstractNum w:abstractNumId="3" w15:restartNumberingAfterBreak="0">
     <w:nsid w:val="12C66ED0"/>
     <w:multiLevelType w:val="hybridMultilevel"/>
     <w:tmpl w:val="F5A0888A"/>
@@ -981,7 +2333,233 @@
       </w:rPr>
     </w:lvl>
   </w:abstractNum>
-  <w:abstractNum w:abstractNumId="3" w15:restartNumberingAfterBreak="0">
+  <w:abstractNum w:abstractNumId="4" w15:restartNumberingAfterBreak="0">
+    <w:nsid w:val="15755BCB"/>
+    <w:multiLevelType w:val="hybridMultilevel"/>
+    <w:tmpl w:val="66623E0E"/>
+    <w:lvl w:ilvl="0" w:tplc="04070001">
+      <w:start w:val="1"/>
+      <w:numFmt w:val="bullet"/>
+      <w:lvlText w:val=""/>
+      <w:lvlJc w:val="left"/>
+      <w:pPr>
+        <w:ind w:left="720" w:hanging="360"/>
+      </w:pPr>
+      <w:rPr>
+        <w:rFonts w:ascii="Symbol" w:hAnsi="Symbol" w:hint="default"/>
+      </w:rPr>
+    </w:lvl>
+    <w:lvl w:ilvl="1" w:tplc="04070003" w:tentative="1">
+      <w:start w:val="1"/>
+      <w:numFmt w:val="bullet"/>
+      <w:lvlText w:val="o"/>
+      <w:lvlJc w:val="left"/>
+      <w:pPr>
+        <w:ind w:left="1440" w:hanging="360"/>
+      </w:pPr>
+      <w:rPr>
+        <w:rFonts w:ascii="Courier New" w:hAnsi="Courier New" w:cs="Courier New" w:hint="default"/>
+      </w:rPr>
+    </w:lvl>
+    <w:lvl w:ilvl="2" w:tplc="04070005" w:tentative="1">
+      <w:start w:val="1"/>
+      <w:numFmt w:val="bullet"/>
+      <w:lvlText w:val=""/>
+      <w:lvlJc w:val="left"/>
+      <w:pPr>
+        <w:ind w:left="2160" w:hanging="360"/>
+      </w:pPr>
+      <w:rPr>
+        <w:rFonts w:ascii="Wingdings" w:hAnsi="Wingdings" w:hint="default"/>
+      </w:rPr>
+    </w:lvl>
+    <w:lvl w:ilvl="3" w:tplc="04070001" w:tentative="1">
+      <w:start w:val="1"/>
+      <w:numFmt w:val="bullet"/>
+      <w:lvlText w:val=""/>
+      <w:lvlJc w:val="left"/>
+      <w:pPr>
+        <w:ind w:left="2880" w:hanging="360"/>
+      </w:pPr>
+      <w:rPr>
+        <w:rFonts w:ascii="Symbol" w:hAnsi="Symbol" w:hint="default"/>
+      </w:rPr>
+    </w:lvl>
+    <w:lvl w:ilvl="4" w:tplc="04070003" w:tentative="1">
+      <w:start w:val="1"/>
+      <w:numFmt w:val="bullet"/>
+      <w:lvlText w:val="o"/>
+      <w:lvlJc w:val="left"/>
+      <w:pPr>
+        <w:ind w:left="3600" w:hanging="360"/>
+      </w:pPr>
+      <w:rPr>
+        <w:rFonts w:ascii="Courier New" w:hAnsi="Courier New" w:cs="Courier New" w:hint="default"/>
+      </w:rPr>
+    </w:lvl>
+    <w:lvl w:ilvl="5" w:tplc="04070005" w:tentative="1">
+      <w:start w:val="1"/>
+      <w:numFmt w:val="bullet"/>
+      <w:lvlText w:val=""/>
+      <w:lvlJc w:val="left"/>
+      <w:pPr>
+        <w:ind w:left="4320" w:hanging="360"/>
+      </w:pPr>
+      <w:rPr>
+        <w:rFonts w:ascii="Wingdings" w:hAnsi="Wingdings" w:hint="default"/>
+      </w:rPr>
+    </w:lvl>
+    <w:lvl w:ilvl="6" w:tplc="04070001" w:tentative="1">
+      <w:start w:val="1"/>
+      <w:numFmt w:val="bullet"/>
+      <w:lvlText w:val=""/>
+      <w:lvlJc w:val="left"/>
+      <w:pPr>
+        <w:ind w:left="5040" w:hanging="360"/>
+      </w:pPr>
+      <w:rPr>
+        <w:rFonts w:ascii="Symbol" w:hAnsi="Symbol" w:hint="default"/>
+      </w:rPr>
+    </w:lvl>
+    <w:lvl w:ilvl="7" w:tplc="04070003" w:tentative="1">
+      <w:start w:val="1"/>
+      <w:numFmt w:val="bullet"/>
+      <w:lvlText w:val="o"/>
+      <w:lvlJc w:val="left"/>
+      <w:pPr>
+        <w:ind w:left="5760" w:hanging="360"/>
+      </w:pPr>
+      <w:rPr>
+        <w:rFonts w:ascii="Courier New" w:hAnsi="Courier New" w:cs="Courier New" w:hint="default"/>
+      </w:rPr>
+    </w:lvl>
+    <w:lvl w:ilvl="8" w:tplc="04070005" w:tentative="1">
+      <w:start w:val="1"/>
+      <w:numFmt w:val="bullet"/>
+      <w:lvlText w:val=""/>
+      <w:lvlJc w:val="left"/>
+      <w:pPr>
+        <w:ind w:left="6480" w:hanging="360"/>
+      </w:pPr>
+      <w:rPr>
+        <w:rFonts w:ascii="Wingdings" w:hAnsi="Wingdings" w:hint="default"/>
+      </w:rPr>
+    </w:lvl>
+  </w:abstractNum>
+  <w:abstractNum w:abstractNumId="5" w15:restartNumberingAfterBreak="0">
+    <w:nsid w:val="177813AD"/>
+    <w:multiLevelType w:val="hybridMultilevel"/>
+    <w:tmpl w:val="174037A2"/>
+    <w:lvl w:ilvl="0" w:tplc="04070001">
+      <w:start w:val="1"/>
+      <w:numFmt w:val="bullet"/>
+      <w:lvlText w:val=""/>
+      <w:lvlJc w:val="left"/>
+      <w:pPr>
+        <w:ind w:left="720" w:hanging="360"/>
+      </w:pPr>
+      <w:rPr>
+        <w:rFonts w:ascii="Symbol" w:hAnsi="Symbol" w:hint="default"/>
+      </w:rPr>
+    </w:lvl>
+    <w:lvl w:ilvl="1" w:tplc="04070003" w:tentative="1">
+      <w:start w:val="1"/>
+      <w:numFmt w:val="bullet"/>
+      <w:lvlText w:val="o"/>
+      <w:lvlJc w:val="left"/>
+      <w:pPr>
+        <w:ind w:left="1440" w:hanging="360"/>
+      </w:pPr>
+      <w:rPr>
+        <w:rFonts w:ascii="Courier New" w:hAnsi="Courier New" w:cs="Courier New" w:hint="default"/>
+      </w:rPr>
+    </w:lvl>
+    <w:lvl w:ilvl="2" w:tplc="04070005" w:tentative="1">
+      <w:start w:val="1"/>
+      <w:numFmt w:val="bullet"/>
+      <w:lvlText w:val=""/>
+      <w:lvlJc w:val="left"/>
+      <w:pPr>
+        <w:ind w:left="2160" w:hanging="360"/>
+      </w:pPr>
+      <w:rPr>
+        <w:rFonts w:ascii="Wingdings" w:hAnsi="Wingdings" w:hint="default"/>
+      </w:rPr>
+    </w:lvl>
+    <w:lvl w:ilvl="3" w:tplc="04070001" w:tentative="1">
+      <w:start w:val="1"/>
+      <w:numFmt w:val="bullet"/>
+      <w:lvlText w:val=""/>
+      <w:lvlJc w:val="left"/>
+      <w:pPr>
+        <w:ind w:left="2880" w:hanging="360"/>
+      </w:pPr>
+      <w:rPr>
+        <w:rFonts w:ascii="Symbol" w:hAnsi="Symbol" w:hint="default"/>
+      </w:rPr>
+    </w:lvl>
+    <w:lvl w:ilvl="4" w:tplc="04070003" w:tentative="1">
+      <w:start w:val="1"/>
+      <w:numFmt w:val="bullet"/>
+      <w:lvlText w:val="o"/>
+      <w:lvlJc w:val="left"/>
+      <w:pPr>
+        <w:ind w:left="3600" w:hanging="360"/>
+      </w:pPr>
+      <w:rPr>
+        <w:rFonts w:ascii="Courier New" w:hAnsi="Courier New" w:cs="Courier New" w:hint="default"/>
+      </w:rPr>
+    </w:lvl>
+    <w:lvl w:ilvl="5" w:tplc="04070005" w:tentative="1">
+      <w:start w:val="1"/>
+      <w:numFmt w:val="bullet"/>
+      <w:lvlText w:val=""/>
+      <w:lvlJc w:val="left"/>
+      <w:pPr>
+        <w:ind w:left="4320" w:hanging="360"/>
+      </w:pPr>
+      <w:rPr>
+        <w:rFonts w:ascii="Wingdings" w:hAnsi="Wingdings" w:hint="default"/>
+      </w:rPr>
+    </w:lvl>
+    <w:lvl w:ilvl="6" w:tplc="04070001" w:tentative="1">
+      <w:start w:val="1"/>
+      <w:numFmt w:val="bullet"/>
+      <w:lvlText w:val=""/>
+      <w:lvlJc w:val="left"/>
+      <w:pPr>
+        <w:ind w:left="5040" w:hanging="360"/>
+      </w:pPr>
+      <w:rPr>
+        <w:rFonts w:ascii="Symbol" w:hAnsi="Symbol" w:hint="default"/>
+      </w:rPr>
+    </w:lvl>
+    <w:lvl w:ilvl="7" w:tplc="04070003" w:tentative="1">
+      <w:start w:val="1"/>
+      <w:numFmt w:val="bullet"/>
+      <w:lvlText w:val="o"/>
+      <w:lvlJc w:val="left"/>
+      <w:pPr>
+        <w:ind w:left="5760" w:hanging="360"/>
+      </w:pPr>
+      <w:rPr>
+        <w:rFonts w:ascii="Courier New" w:hAnsi="Courier New" w:cs="Courier New" w:hint="default"/>
+      </w:rPr>
+    </w:lvl>
+    <w:lvl w:ilvl="8" w:tplc="04070005" w:tentative="1">
+      <w:start w:val="1"/>
+      <w:numFmt w:val="bullet"/>
+      <w:lvlText w:val=""/>
+      <w:lvlJc w:val="left"/>
+      <w:pPr>
+        <w:ind w:left="6480" w:hanging="360"/>
+      </w:pPr>
+      <w:rPr>
+        <w:rFonts w:ascii="Wingdings" w:hAnsi="Wingdings" w:hint="default"/>
+      </w:rPr>
+    </w:lvl>
+  </w:abstractNum>
+  <w:abstractNum w:abstractNumId="6" w15:restartNumberingAfterBreak="0">
     <w:nsid w:val="220D7ABE"/>
     <w:multiLevelType w:val="hybridMultilevel"/>
     <w:tmpl w:val="1FCE81F4"/>
@@ -1094,7 +2672,233 @@
       </w:rPr>
     </w:lvl>
   </w:abstractNum>
-  <w:abstractNum w:abstractNumId="4" w15:restartNumberingAfterBreak="0">
+  <w:abstractNum w:abstractNumId="7" w15:restartNumberingAfterBreak="0">
+    <w:nsid w:val="319C737E"/>
+    <w:multiLevelType w:val="hybridMultilevel"/>
+    <w:tmpl w:val="F16C4D4C"/>
+    <w:lvl w:ilvl="0" w:tplc="04070001">
+      <w:start w:val="1"/>
+      <w:numFmt w:val="bullet"/>
+      <w:lvlText w:val=""/>
+      <w:lvlJc w:val="left"/>
+      <w:pPr>
+        <w:ind w:left="720" w:hanging="360"/>
+      </w:pPr>
+      <w:rPr>
+        <w:rFonts w:ascii="Symbol" w:hAnsi="Symbol" w:hint="default"/>
+      </w:rPr>
+    </w:lvl>
+    <w:lvl w:ilvl="1" w:tplc="04070003" w:tentative="1">
+      <w:start w:val="1"/>
+      <w:numFmt w:val="bullet"/>
+      <w:lvlText w:val="o"/>
+      <w:lvlJc w:val="left"/>
+      <w:pPr>
+        <w:ind w:left="1440" w:hanging="360"/>
+      </w:pPr>
+      <w:rPr>
+        <w:rFonts w:ascii="Courier New" w:hAnsi="Courier New" w:cs="Courier New" w:hint="default"/>
+      </w:rPr>
+    </w:lvl>
+    <w:lvl w:ilvl="2" w:tplc="04070005" w:tentative="1">
+      <w:start w:val="1"/>
+      <w:numFmt w:val="bullet"/>
+      <w:lvlText w:val=""/>
+      <w:lvlJc w:val="left"/>
+      <w:pPr>
+        <w:ind w:left="2160" w:hanging="360"/>
+      </w:pPr>
+      <w:rPr>
+        <w:rFonts w:ascii="Wingdings" w:hAnsi="Wingdings" w:hint="default"/>
+      </w:rPr>
+    </w:lvl>
+    <w:lvl w:ilvl="3" w:tplc="04070001" w:tentative="1">
+      <w:start w:val="1"/>
+      <w:numFmt w:val="bullet"/>
+      <w:lvlText w:val=""/>
+      <w:lvlJc w:val="left"/>
+      <w:pPr>
+        <w:ind w:left="2880" w:hanging="360"/>
+      </w:pPr>
+      <w:rPr>
+        <w:rFonts w:ascii="Symbol" w:hAnsi="Symbol" w:hint="default"/>
+      </w:rPr>
+    </w:lvl>
+    <w:lvl w:ilvl="4" w:tplc="04070003" w:tentative="1">
+      <w:start w:val="1"/>
+      <w:numFmt w:val="bullet"/>
+      <w:lvlText w:val="o"/>
+      <w:lvlJc w:val="left"/>
+      <w:pPr>
+        <w:ind w:left="3600" w:hanging="360"/>
+      </w:pPr>
+      <w:rPr>
+        <w:rFonts w:ascii="Courier New" w:hAnsi="Courier New" w:cs="Courier New" w:hint="default"/>
+      </w:rPr>
+    </w:lvl>
+    <w:lvl w:ilvl="5" w:tplc="04070005" w:tentative="1">
+      <w:start w:val="1"/>
+      <w:numFmt w:val="bullet"/>
+      <w:lvlText w:val=""/>
+      <w:lvlJc w:val="left"/>
+      <w:pPr>
+        <w:ind w:left="4320" w:hanging="360"/>
+      </w:pPr>
+      <w:rPr>
+        <w:rFonts w:ascii="Wingdings" w:hAnsi="Wingdings" w:hint="default"/>
+      </w:rPr>
+    </w:lvl>
+    <w:lvl w:ilvl="6" w:tplc="04070001" w:tentative="1">
+      <w:start w:val="1"/>
+      <w:numFmt w:val="bullet"/>
+      <w:lvlText w:val=""/>
+      <w:lvlJc w:val="left"/>
+      <w:pPr>
+        <w:ind w:left="5040" w:hanging="360"/>
+      </w:pPr>
+      <w:rPr>
+        <w:rFonts w:ascii="Symbol" w:hAnsi="Symbol" w:hint="default"/>
+      </w:rPr>
+    </w:lvl>
+    <w:lvl w:ilvl="7" w:tplc="04070003" w:tentative="1">
+      <w:start w:val="1"/>
+      <w:numFmt w:val="bullet"/>
+      <w:lvlText w:val="o"/>
+      <w:lvlJc w:val="left"/>
+      <w:pPr>
+        <w:ind w:left="5760" w:hanging="360"/>
+      </w:pPr>
+      <w:rPr>
+        <w:rFonts w:ascii="Courier New" w:hAnsi="Courier New" w:cs="Courier New" w:hint="default"/>
+      </w:rPr>
+    </w:lvl>
+    <w:lvl w:ilvl="8" w:tplc="04070005" w:tentative="1">
+      <w:start w:val="1"/>
+      <w:numFmt w:val="bullet"/>
+      <w:lvlText w:val=""/>
+      <w:lvlJc w:val="left"/>
+      <w:pPr>
+        <w:ind w:left="6480" w:hanging="360"/>
+      </w:pPr>
+      <w:rPr>
+        <w:rFonts w:ascii="Wingdings" w:hAnsi="Wingdings" w:hint="default"/>
+      </w:rPr>
+    </w:lvl>
+  </w:abstractNum>
+  <w:abstractNum w:abstractNumId="8" w15:restartNumberingAfterBreak="0">
+    <w:nsid w:val="3FA976C1"/>
+    <w:multiLevelType w:val="hybridMultilevel"/>
+    <w:tmpl w:val="450656CE"/>
+    <w:lvl w:ilvl="0" w:tplc="04070001">
+      <w:start w:val="1"/>
+      <w:numFmt w:val="bullet"/>
+      <w:lvlText w:val=""/>
+      <w:lvlJc w:val="left"/>
+      <w:pPr>
+        <w:ind w:left="720" w:hanging="360"/>
+      </w:pPr>
+      <w:rPr>
+        <w:rFonts w:ascii="Symbol" w:hAnsi="Symbol" w:hint="default"/>
+      </w:rPr>
+    </w:lvl>
+    <w:lvl w:ilvl="1" w:tplc="04070003" w:tentative="1">
+      <w:start w:val="1"/>
+      <w:numFmt w:val="bullet"/>
+      <w:lvlText w:val="o"/>
+      <w:lvlJc w:val="left"/>
+      <w:pPr>
+        <w:ind w:left="1440" w:hanging="360"/>
+      </w:pPr>
+      <w:rPr>
+        <w:rFonts w:ascii="Courier New" w:hAnsi="Courier New" w:cs="Courier New" w:hint="default"/>
+      </w:rPr>
+    </w:lvl>
+    <w:lvl w:ilvl="2" w:tplc="04070005" w:tentative="1">
+      <w:start w:val="1"/>
+      <w:numFmt w:val="bullet"/>
+      <w:lvlText w:val=""/>
+      <w:lvlJc w:val="left"/>
+      <w:pPr>
+        <w:ind w:left="2160" w:hanging="360"/>
+      </w:pPr>
+      <w:rPr>
+        <w:rFonts w:ascii="Wingdings" w:hAnsi="Wingdings" w:hint="default"/>
+      </w:rPr>
+    </w:lvl>
+    <w:lvl w:ilvl="3" w:tplc="04070001" w:tentative="1">
+      <w:start w:val="1"/>
+      <w:numFmt w:val="bullet"/>
+      <w:lvlText w:val=""/>
+      <w:lvlJc w:val="left"/>
+      <w:pPr>
+        <w:ind w:left="2880" w:hanging="360"/>
+      </w:pPr>
+      <w:rPr>
+        <w:rFonts w:ascii="Symbol" w:hAnsi="Symbol" w:hint="default"/>
+      </w:rPr>
+    </w:lvl>
+    <w:lvl w:ilvl="4" w:tplc="04070003" w:tentative="1">
+      <w:start w:val="1"/>
+      <w:numFmt w:val="bullet"/>
+      <w:lvlText w:val="o"/>
+      <w:lvlJc w:val="left"/>
+      <w:pPr>
+        <w:ind w:left="3600" w:hanging="360"/>
+      </w:pPr>
+      <w:rPr>
+        <w:rFonts w:ascii="Courier New" w:hAnsi="Courier New" w:cs="Courier New" w:hint="default"/>
+      </w:rPr>
+    </w:lvl>
+    <w:lvl w:ilvl="5" w:tplc="04070005" w:tentative="1">
+      <w:start w:val="1"/>
+      <w:numFmt w:val="bullet"/>
+      <w:lvlText w:val=""/>
+      <w:lvlJc w:val="left"/>
+      <w:pPr>
+        <w:ind w:left="4320" w:hanging="360"/>
+      </w:pPr>
+      <w:rPr>
+        <w:rFonts w:ascii="Wingdings" w:hAnsi="Wingdings" w:hint="default"/>
+      </w:rPr>
+    </w:lvl>
+    <w:lvl w:ilvl="6" w:tplc="04070001" w:tentative="1">
+      <w:start w:val="1"/>
+      <w:numFmt w:val="bullet"/>
+      <w:lvlText w:val=""/>
+      <w:lvlJc w:val="left"/>
+      <w:pPr>
+        <w:ind w:left="5040" w:hanging="360"/>
+      </w:pPr>
+      <w:rPr>
+        <w:rFonts w:ascii="Symbol" w:hAnsi="Symbol" w:hint="default"/>
+      </w:rPr>
+    </w:lvl>
+    <w:lvl w:ilvl="7" w:tplc="04070003" w:tentative="1">
+      <w:start w:val="1"/>
+      <w:numFmt w:val="bullet"/>
+      <w:lvlText w:val="o"/>
+      <w:lvlJc w:val="left"/>
+      <w:pPr>
+        <w:ind w:left="5760" w:hanging="360"/>
+      </w:pPr>
+      <w:rPr>
+        <w:rFonts w:ascii="Courier New" w:hAnsi="Courier New" w:cs="Courier New" w:hint="default"/>
+      </w:rPr>
+    </w:lvl>
+    <w:lvl w:ilvl="8" w:tplc="04070005" w:tentative="1">
+      <w:start w:val="1"/>
+      <w:numFmt w:val="bullet"/>
+      <w:lvlText w:val=""/>
+      <w:lvlJc w:val="left"/>
+      <w:pPr>
+        <w:ind w:left="6480" w:hanging="360"/>
+      </w:pPr>
+      <w:rPr>
+        <w:rFonts w:ascii="Wingdings" w:hAnsi="Wingdings" w:hint="default"/>
+      </w:rPr>
+    </w:lvl>
+  </w:abstractNum>
+  <w:abstractNum w:abstractNumId="9" w15:restartNumberingAfterBreak="0">
     <w:nsid w:val="52D62121"/>
     <w:multiLevelType w:val="hybridMultilevel"/>
     <w:tmpl w:val="36E8C7B8"/>
@@ -1207,7 +3011,7 @@
       </w:rPr>
     </w:lvl>
   </w:abstractNum>
-  <w:abstractNum w:abstractNumId="5" w15:restartNumberingAfterBreak="0">
+  <w:abstractNum w:abstractNumId="10" w15:restartNumberingAfterBreak="0">
     <w:nsid w:val="5AFF24E3"/>
     <w:multiLevelType w:val="hybridMultilevel"/>
     <w:tmpl w:val="92A42BB8"/>
@@ -1293,7 +3097,120 @@
       </w:pPr>
     </w:lvl>
   </w:abstractNum>
-  <w:abstractNum w:abstractNumId="6" w15:restartNumberingAfterBreak="0">
+  <w:abstractNum w:abstractNumId="11" w15:restartNumberingAfterBreak="0">
+    <w:nsid w:val="5B190BD8"/>
+    <w:multiLevelType w:val="hybridMultilevel"/>
+    <w:tmpl w:val="06E85C48"/>
+    <w:lvl w:ilvl="0" w:tplc="04070001">
+      <w:start w:val="1"/>
+      <w:numFmt w:val="bullet"/>
+      <w:lvlText w:val=""/>
+      <w:lvlJc w:val="left"/>
+      <w:pPr>
+        <w:ind w:left="720" w:hanging="360"/>
+      </w:pPr>
+      <w:rPr>
+        <w:rFonts w:ascii="Symbol" w:hAnsi="Symbol" w:hint="default"/>
+      </w:rPr>
+    </w:lvl>
+    <w:lvl w:ilvl="1" w:tplc="04070003" w:tentative="1">
+      <w:start w:val="1"/>
+      <w:numFmt w:val="bullet"/>
+      <w:lvlText w:val="o"/>
+      <w:lvlJc w:val="left"/>
+      <w:pPr>
+        <w:ind w:left="1440" w:hanging="360"/>
+      </w:pPr>
+      <w:rPr>
+        <w:rFonts w:ascii="Courier New" w:hAnsi="Courier New" w:cs="Courier New" w:hint="default"/>
+      </w:rPr>
+    </w:lvl>
+    <w:lvl w:ilvl="2" w:tplc="04070005" w:tentative="1">
+      <w:start w:val="1"/>
+      <w:numFmt w:val="bullet"/>
+      <w:lvlText w:val=""/>
+      <w:lvlJc w:val="left"/>
+      <w:pPr>
+        <w:ind w:left="2160" w:hanging="360"/>
+      </w:pPr>
+      <w:rPr>
+        <w:rFonts w:ascii="Wingdings" w:hAnsi="Wingdings" w:hint="default"/>
+      </w:rPr>
+    </w:lvl>
+    <w:lvl w:ilvl="3" w:tplc="04070001" w:tentative="1">
+      <w:start w:val="1"/>
+      <w:numFmt w:val="bullet"/>
+      <w:lvlText w:val=""/>
+      <w:lvlJc w:val="left"/>
+      <w:pPr>
+        <w:ind w:left="2880" w:hanging="360"/>
+      </w:pPr>
+      <w:rPr>
+        <w:rFonts w:ascii="Symbol" w:hAnsi="Symbol" w:hint="default"/>
+      </w:rPr>
+    </w:lvl>
+    <w:lvl w:ilvl="4" w:tplc="04070003" w:tentative="1">
+      <w:start w:val="1"/>
+      <w:numFmt w:val="bullet"/>
+      <w:lvlText w:val="o"/>
+      <w:lvlJc w:val="left"/>
+      <w:pPr>
+        <w:ind w:left="3600" w:hanging="360"/>
+      </w:pPr>
+      <w:rPr>
+        <w:rFonts w:ascii="Courier New" w:hAnsi="Courier New" w:cs="Courier New" w:hint="default"/>
+      </w:rPr>
+    </w:lvl>
+    <w:lvl w:ilvl="5" w:tplc="04070005" w:tentative="1">
+      <w:start w:val="1"/>
+      <w:numFmt w:val="bullet"/>
+      <w:lvlText w:val=""/>
+      <w:lvlJc w:val="left"/>
+      <w:pPr>
+        <w:ind w:left="4320" w:hanging="360"/>
+      </w:pPr>
+      <w:rPr>
+        <w:rFonts w:ascii="Wingdings" w:hAnsi="Wingdings" w:hint="default"/>
+      </w:rPr>
+    </w:lvl>
+    <w:lvl w:ilvl="6" w:tplc="04070001" w:tentative="1">
+      <w:start w:val="1"/>
+      <w:numFmt w:val="bullet"/>
+      <w:lvlText w:val=""/>
+      <w:lvlJc w:val="left"/>
+      <w:pPr>
+        <w:ind w:left="5040" w:hanging="360"/>
+      </w:pPr>
+      <w:rPr>
+        <w:rFonts w:ascii="Symbol" w:hAnsi="Symbol" w:hint="default"/>
+      </w:rPr>
+    </w:lvl>
+    <w:lvl w:ilvl="7" w:tplc="04070003" w:tentative="1">
+      <w:start w:val="1"/>
+      <w:numFmt w:val="bullet"/>
+      <w:lvlText w:val="o"/>
+      <w:lvlJc w:val="left"/>
+      <w:pPr>
+        <w:ind w:left="5760" w:hanging="360"/>
+      </w:pPr>
+      <w:rPr>
+        <w:rFonts w:ascii="Courier New" w:hAnsi="Courier New" w:cs="Courier New" w:hint="default"/>
+      </w:rPr>
+    </w:lvl>
+    <w:lvl w:ilvl="8" w:tplc="04070005" w:tentative="1">
+      <w:start w:val="1"/>
+      <w:numFmt w:val="bullet"/>
+      <w:lvlText w:val=""/>
+      <w:lvlJc w:val="left"/>
+      <w:pPr>
+        <w:ind w:left="6480" w:hanging="360"/>
+      </w:pPr>
+      <w:rPr>
+        <w:rFonts w:ascii="Wingdings" w:hAnsi="Wingdings" w:hint="default"/>
+      </w:rPr>
+    </w:lvl>
+  </w:abstractNum>
+  <w:abstractNum w:abstractNumId="12" w15:restartNumberingAfterBreak="0">
     <w:nsid w:val="676D0607"/>
     <w:multiLevelType w:val="hybridMultilevel"/>
     <w:tmpl w:val="C9C6584E"/>
@@ -1407,25 +3324,43 @@
     </w:lvl>
   </w:abstractNum>
   <w:num w:numId="1">
-    <w:abstractNumId w:val="4"/>
+    <w:abstractNumId w:val="9"/>
   </w:num>
   <w:num w:numId="2">
-    <w:abstractNumId w:val="3"/>
+    <w:abstractNumId w:val="6"/>
   </w:num>
   <w:num w:numId="3">
-    <w:abstractNumId w:val="6"/>
+    <w:abstractNumId w:val="12"/>
   </w:num>
   <w:num w:numId="4">
-    <w:abstractNumId w:val="5"/>
+    <w:abstractNumId w:val="10"/>
   </w:num>
   <w:num w:numId="5">
-    <w:abstractNumId w:val="2"/>
+    <w:abstractNumId w:val="3"/>
   </w:num>
   <w:num w:numId="6">
     <w:abstractNumId w:val="1"/>
   </w:num>
   <w:num w:numId="7">
     <w:abstractNumId w:val="0"/>
+  </w:num>
+  <w:num w:numId="8">
+    <w:abstractNumId w:val="2"/>
+  </w:num>
+  <w:num w:numId="9">
+    <w:abstractNumId w:val="8"/>
+  </w:num>
+  <w:num w:numId="10">
+    <w:abstractNumId w:val="5"/>
+  </w:num>
+  <w:num w:numId="11">
+    <w:abstractNumId w:val="4"/>
+  </w:num>
+  <w:num w:numId="12">
+    <w:abstractNumId w:val="7"/>
+  </w:num>
+  <w:num w:numId="13">
+    <w:abstractNumId w:val="11"/>
   </w:num>
 </w:numbering>
 </file>
@@ -2350,7 +4285,7 @@
 </file>
 
 <file path=customXml/itemProps1.xml><?xml version="1.0" encoding="utf-8"?>
-<ds:datastoreItem xmlns:ds="http://schemas.openxmlformats.org/officeDocument/2006/customXml" ds:itemID="{A6AF1E7E-C643-4AF6-9DD3-A047E3F5B5E2}">
+<ds:datastoreItem xmlns:ds="http://schemas.openxmlformats.org/officeDocument/2006/customXml" ds:itemID="{4215FD81-229A-48A5-B063-934C81811862}">
   <ds:schemaRefs>
     <ds:schemaRef ds:uri="http://schemas.openxmlformats.org/officeDocument/2006/bibliography"/>
   </ds:schemaRefs>

</xml_diff>

<commit_message>
REPL zu erst erklärt.
</commit_message>
<xml_diff>
--- a/Übungen.docx
+++ b/Übungen.docx
@@ -231,163 +231,11 @@
       </w:pPr>
     </w:p>
     <w:p>
-      <w:r>
-        <w:t xml:space="preserve">In Visual Studio, gehe zur Anwendung Modul1 und öffne die Datei </w:t>
-      </w:r>
-      <w:r>
-        <w:t>ErsteSchritte.fs</w:t>
-      </w:r>
-    </w:p>
-    <w:p>
       <w:pPr>
         <w:pStyle w:val="berschrift2"/>
       </w:pPr>
-    </w:p>
-    <w:p>
-      <w:pPr>
-        <w:pStyle w:val="berschrift2"/>
-      </w:pPr>
-      <w:r>
-        <w:t xml:space="preserve">Übung: </w:t>
-      </w:r>
-      <w:r>
-        <w:t>Kommentare</w:t>
-      </w:r>
-    </w:p>
-    <w:p>
-      <w:r>
-        <w:t>Kommentiere eine Zeile mit //</w:t>
-      </w:r>
-    </w:p>
-    <w:p>
-      <w:r>
-        <w:t>Kommentiere einen Block:  Beginne den Kommentare mit (* und beende diesen mit *)</w:t>
-      </w:r>
-    </w:p>
-    <w:p/>
-    <w:p>
-      <w:pPr>
-        <w:pStyle w:val="berschrift3"/>
-      </w:pPr>
-      <w:r>
-        <w:t xml:space="preserve">Übung: </w:t>
-      </w:r>
-      <w:r>
-        <w:t>Ausdrücke</w:t>
-      </w:r>
-    </w:p>
-    <w:p>
-      <w:r>
-        <w:t xml:space="preserve">Definiere den Ausdruck </w:t>
-      </w:r>
-      <w:r>
-        <w:t>a mit Wert 1</w:t>
-      </w:r>
-    </w:p>
-    <w:p>
-      <w:pPr>
-        <w:rPr>
-          <w:rFonts w:ascii="Consolas" w:hAnsi="Consolas" w:cs="Consolas"/>
-          <w:color w:val="000000"/>
-          <w:sz w:val="19"/>
-          <w:szCs w:val="19"/>
-        </w:rPr>
-      </w:pPr>
-      <w:r>
-        <w:rPr>
-          <w:rFonts w:ascii="Consolas" w:hAnsi="Consolas" w:cs="Consolas"/>
-          <w:color w:val="0000FF"/>
-          <w:sz w:val="19"/>
-          <w:szCs w:val="19"/>
-        </w:rPr>
-        <w:t>let</w:t>
-      </w:r>
-      <w:r>
-        <w:rPr>
-          <w:rFonts w:ascii="Consolas" w:hAnsi="Consolas" w:cs="Consolas"/>
-          <w:color w:val="000000"/>
-          <w:sz w:val="19"/>
-          <w:szCs w:val="19"/>
-        </w:rPr>
-        <w:t xml:space="preserve"> a = 1</w:t>
-      </w:r>
-    </w:p>
-    <w:p>
-      <w:r>
-        <w:t>Bewege die Maus auf den Ausdruck a, der Typ</w:t>
-      </w:r>
-      <w:r>
-        <w:t xml:space="preserve"> wurde vom Compiler</w:t>
-      </w:r>
-      <w:r>
-        <w:t xml:space="preserve"> ermittelt.</w:t>
-      </w:r>
-    </w:p>
-    <w:p>
-      <w:r>
-        <w:t>Erzeuge weitere Ausdrücke mit folgenden Typen</w:t>
-      </w:r>
-    </w:p>
-    <w:p>
-      <w:pPr>
-        <w:pStyle w:val="Listenabsatz"/>
-        <w:numPr>
-          <w:ilvl w:val="0"/>
-          <w:numId w:val="5"/>
-        </w:numPr>
-      </w:pPr>
-      <w:r>
-        <w:t xml:space="preserve">Ausdruck b: </w:t>
-      </w:r>
-      <w:r>
-        <w:t>float</w:t>
-      </w:r>
-      <w:r>
-        <w:t xml:space="preserve"> mit dem Wert 1,0</w:t>
-      </w:r>
-    </w:p>
-    <w:p>
-      <w:pPr>
-        <w:pStyle w:val="Listenabsatz"/>
-        <w:numPr>
-          <w:ilvl w:val="0"/>
-          <w:numId w:val="5"/>
-        </w:numPr>
-      </w:pPr>
-      <w:r>
-        <w:t xml:space="preserve">Ausdruck c: </w:t>
-      </w:r>
-      <w:r>
-        <w:t>String mit dem Wert „Zeichenkette“</w:t>
-      </w:r>
-    </w:p>
-    <w:p>
-      <w:pPr>
-        <w:pStyle w:val="Listenabsatz"/>
-        <w:numPr>
-          <w:ilvl w:val="0"/>
-          <w:numId w:val="5"/>
-        </w:numPr>
-      </w:pPr>
-      <w:r>
-        <w:t xml:space="preserve">Ausdruck d: </w:t>
-      </w:r>
-      <w:r>
-        <w:t>bool</w:t>
-      </w:r>
-      <w:r>
-        <w:t xml:space="preserve"> mit dem Wert true</w:t>
-      </w:r>
-    </w:p>
-    <w:p>
-      <w:pPr>
-        <w:pStyle w:val="berschrift2"/>
-      </w:pPr>
-      <w:r>
-        <w:t xml:space="preserve">Übung: </w:t>
-      </w:r>
-      <w:r>
-        <w:t>Interactive</w:t>
+      <w:r>
+        <w:t>Übung: Interactive</w:t>
       </w:r>
     </w:p>
     <w:p>
@@ -399,7 +247,7 @@
         </w:numPr>
       </w:pPr>
       <w:r>
-        <w:t>Öffne das Interaktive Fenster</w:t>
+        <w:t>Öffne das Interaktive Fenster (Ansicht/Andere Fenster)</w:t>
       </w:r>
     </w:p>
     <w:p>
@@ -411,16 +259,7 @@
         </w:numPr>
       </w:pPr>
       <w:r>
-        <w:t xml:space="preserve">Den Inhalt der Sitzung kann man mit </w:t>
-      </w:r>
-      <w:r>
-        <w:t>rechter Maustaste zurücksetzen und neu</w:t>
-      </w:r>
-      <w:r>
-        <w:t xml:space="preserve"> </w:t>
-      </w:r>
-      <w:r>
-        <w:t>beginnen</w:t>
+        <w:t>Den Inhalt der Sitzung kann man mit rechter Maustaste zurücksetzen und neu beginnen</w:t>
       </w:r>
     </w:p>
     <w:p>
@@ -433,7 +272,7 @@
           <w:lang w:eastAsia="de-DE"/>
         </w:rPr>
         <w:drawing>
-          <wp:inline distT="0" distB="0" distL="0" distR="0" wp14:anchorId="7F2F3FC4" wp14:editId="5FED30DD">
+          <wp:inline distT="0" distB="0" distL="0" distR="0" wp14:anchorId="40436211" wp14:editId="7415F24D">
             <wp:extent cx="5400675" cy="3933825"/>
             <wp:effectExtent l="0" t="0" r="9525" b="9525"/>
             <wp:docPr id="1" name="Grafik 1"/>
@@ -469,8 +308,333 @@
         </w:drawing>
       </w:r>
     </w:p>
+    <w:p>
+      <w:r>
+        <w:t xml:space="preserve">Folgende Codezeilen im Fenster eingeben (Nicht im </w:t>
+      </w:r>
+      <w:r>
+        <w:t>Codefenster,</w:t>
+      </w:r>
+      <w:r>
+        <w:t xml:space="preserve"> sondern direkt im interaktiven Fenster)</w:t>
+      </w:r>
+    </w:p>
+    <w:p>
+      <w:pPr>
+        <w:spacing w:line="240" w:lineRule="auto"/>
+        <w:rPr>
+          <w:rFonts w:ascii="Consolas" w:hAnsi="Consolas" w:cs="Consolas"/>
+          <w:color w:val="000000"/>
+          <w:sz w:val="19"/>
+          <w:szCs w:val="19"/>
+          <w:lang w:val="en-US"/>
+        </w:rPr>
+      </w:pPr>
+      <w:r>
+        <w:rPr>
+          <w:rFonts w:ascii="Consolas" w:hAnsi="Consolas" w:cs="Consolas"/>
+          <w:color w:val="000000"/>
+          <w:sz w:val="19"/>
+          <w:szCs w:val="19"/>
+          <w:lang w:val="en-US"/>
+        </w:rPr>
+        <w:t>open System.Windows.Forms;;</w:t>
+      </w:r>
+      <w:r>
+        <w:rPr>
+          <w:rFonts w:ascii="Consolas" w:hAnsi="Consolas" w:cs="Consolas"/>
+          <w:color w:val="000000"/>
+          <w:sz w:val="19"/>
+          <w:szCs w:val="19"/>
+          <w:lang w:val="en-US"/>
+        </w:rPr>
+        <w:br/>
+      </w:r>
+      <w:r>
+        <w:rPr>
+          <w:rFonts w:ascii="Consolas" w:hAnsi="Consolas" w:cs="Consolas"/>
+          <w:color w:val="000000"/>
+          <w:sz w:val="19"/>
+          <w:szCs w:val="19"/>
+          <w:lang w:val="en-US"/>
+        </w:rPr>
+        <w:t>let form = new Form();;</w:t>
+      </w:r>
+      <w:r>
+        <w:rPr>
+          <w:rFonts w:ascii="Consolas" w:hAnsi="Consolas" w:cs="Consolas"/>
+          <w:color w:val="000000"/>
+          <w:sz w:val="19"/>
+          <w:szCs w:val="19"/>
+          <w:lang w:val="en-US"/>
+        </w:rPr>
+        <w:br/>
+      </w:r>
+      <w:r>
+        <w:rPr>
+          <w:rFonts w:ascii="Consolas" w:hAnsi="Consolas" w:cs="Consolas"/>
+          <w:color w:val="000000"/>
+          <w:sz w:val="19"/>
+          <w:szCs w:val="19"/>
+          <w:lang w:val="en-US"/>
+        </w:rPr>
+        <w:t>form.Show();;</w:t>
+      </w:r>
+      <w:r>
+        <w:rPr>
+          <w:rFonts w:ascii="Consolas" w:hAnsi="Consolas" w:cs="Consolas"/>
+          <w:color w:val="000000"/>
+          <w:sz w:val="19"/>
+          <w:szCs w:val="19"/>
+          <w:lang w:val="en-US"/>
+        </w:rPr>
+        <w:br/>
+      </w:r>
+      <w:r>
+        <w:rPr>
+          <w:rFonts w:ascii="Consolas" w:hAnsi="Consolas" w:cs="Consolas"/>
+          <w:color w:val="000000"/>
+          <w:sz w:val="19"/>
+          <w:szCs w:val="19"/>
+          <w:lang w:val="en-US"/>
+        </w:rPr>
+        <w:t>form.Width;;</w:t>
+      </w:r>
+      <w:r>
+        <w:rPr>
+          <w:rFonts w:ascii="Consolas" w:hAnsi="Consolas" w:cs="Consolas"/>
+          <w:color w:val="000000"/>
+          <w:sz w:val="19"/>
+          <w:szCs w:val="19"/>
+          <w:lang w:val="en-US"/>
+        </w:rPr>
+        <w:br/>
+      </w:r>
+      <w:r>
+        <w:rPr>
+          <w:rFonts w:ascii="Consolas" w:hAnsi="Consolas" w:cs="Consolas"/>
+          <w:color w:val="000000"/>
+          <w:sz w:val="19"/>
+          <w:szCs w:val="19"/>
+          <w:lang w:val="en-US"/>
+        </w:rPr>
+        <w:t>form.Width &lt;- 600;;</w:t>
+      </w:r>
+      <w:r>
+        <w:rPr>
+          <w:rFonts w:ascii="Consolas" w:hAnsi="Consolas" w:cs="Consolas"/>
+          <w:color w:val="000000"/>
+          <w:sz w:val="19"/>
+          <w:szCs w:val="19"/>
+          <w:lang w:val="en-US"/>
+        </w:rPr>
+        <w:br/>
+      </w:r>
+      <w:r>
+        <w:rPr>
+          <w:rFonts w:ascii="Consolas" w:hAnsi="Consolas" w:cs="Consolas"/>
+          <w:color w:val="000000"/>
+          <w:sz w:val="19"/>
+          <w:szCs w:val="19"/>
+          <w:lang w:val="en-US"/>
+        </w:rPr>
+        <w:t>let label = new Label();;</w:t>
+      </w:r>
+      <w:r>
+        <w:rPr>
+          <w:rFonts w:ascii="Consolas" w:hAnsi="Consolas" w:cs="Consolas"/>
+          <w:color w:val="000000"/>
+          <w:sz w:val="19"/>
+          <w:szCs w:val="19"/>
+          <w:lang w:val="en-US"/>
+        </w:rPr>
+        <w:br/>
+      </w:r>
+      <w:r>
+        <w:rPr>
+          <w:rFonts w:ascii="Consolas" w:hAnsi="Consolas" w:cs="Consolas"/>
+          <w:color w:val="000000"/>
+          <w:sz w:val="19"/>
+          <w:szCs w:val="19"/>
+          <w:lang w:val="en-US"/>
+        </w:rPr>
+        <w:t>form.Controls.Add(label);;</w:t>
+      </w:r>
+      <w:r>
+        <w:rPr>
+          <w:rFonts w:ascii="Consolas" w:hAnsi="Consolas" w:cs="Consolas"/>
+          <w:color w:val="000000"/>
+          <w:sz w:val="19"/>
+          <w:szCs w:val="19"/>
+          <w:lang w:val="en-US"/>
+        </w:rPr>
+        <w:br/>
+      </w:r>
+      <w:r>
+        <w:rPr>
+          <w:rFonts w:ascii="Consolas" w:hAnsi="Consolas" w:cs="Consolas"/>
+          <w:color w:val="000000"/>
+          <w:sz w:val="19"/>
+          <w:szCs w:val="19"/>
+          <w:lang w:val="en-US"/>
+        </w:rPr>
+        <w:t>label.Text &lt;- "Hallo";;</w:t>
+      </w:r>
+    </w:p>
+    <w:p>
+      <w:pPr>
+        <w:spacing w:line="240" w:lineRule="auto"/>
+        <w:rPr>
+          <w:lang w:val="en-US"/>
+        </w:rPr>
+      </w:pPr>
+      <w:bookmarkStart w:id="0" w:name="_GoBack"/>
+      <w:bookmarkEnd w:id="0"/>
+    </w:p>
+    <w:p>
+      <w:pPr>
+        <w:pStyle w:val="berschrift2"/>
+      </w:pPr>
+      <w:r>
+        <w:t xml:space="preserve">Übung: </w:t>
+      </w:r>
+      <w:r>
+        <w:t>Kommentare</w:t>
+      </w:r>
+    </w:p>
+    <w:p>
+      <w:r>
+        <w:t>Kommentiere eine Zeile mit //</w:t>
+      </w:r>
+    </w:p>
+    <w:p>
+      <w:r>
+        <w:t>Kommentiere einen Block:  Beginne den Kommentare mit (* und beende diesen mit *)</w:t>
+      </w:r>
+    </w:p>
     <w:p/>
-    <w:p/>
+    <w:p>
+      <w:pPr>
+        <w:pStyle w:val="berschrift3"/>
+      </w:pPr>
+      <w:r>
+        <w:t xml:space="preserve">Übung: </w:t>
+      </w:r>
+      <w:r>
+        <w:t>Ausdrücke</w:t>
+      </w:r>
+    </w:p>
+    <w:p>
+      <w:r>
+        <w:t xml:space="preserve">In Visual Studio, gehe zur Anwendung Modul1 und öffne die Datei </w:t>
+      </w:r>
+      <w:r>
+        <w:t>ErsteSchritte.fs</w:t>
+      </w:r>
+    </w:p>
+    <w:p>
+      <w:r>
+        <w:t xml:space="preserve">Definiere den Ausdruck </w:t>
+      </w:r>
+      <w:r>
+        <w:t>a mit Wert 1</w:t>
+      </w:r>
+    </w:p>
+    <w:p>
+      <w:pPr>
+        <w:rPr>
+          <w:rFonts w:ascii="Consolas" w:hAnsi="Consolas" w:cs="Consolas"/>
+          <w:color w:val="000000"/>
+          <w:sz w:val="19"/>
+          <w:szCs w:val="19"/>
+        </w:rPr>
+      </w:pPr>
+      <w:r>
+        <w:rPr>
+          <w:rFonts w:ascii="Consolas" w:hAnsi="Consolas" w:cs="Consolas"/>
+          <w:color w:val="0000FF"/>
+          <w:sz w:val="19"/>
+          <w:szCs w:val="19"/>
+        </w:rPr>
+        <w:t>let</w:t>
+      </w:r>
+      <w:r>
+        <w:rPr>
+          <w:rFonts w:ascii="Consolas" w:hAnsi="Consolas" w:cs="Consolas"/>
+          <w:color w:val="000000"/>
+          <w:sz w:val="19"/>
+          <w:szCs w:val="19"/>
+        </w:rPr>
+        <w:t xml:space="preserve"> a = 1</w:t>
+      </w:r>
+    </w:p>
+    <w:p>
+      <w:r>
+        <w:t>Bewege die Maus auf den Ausdruck a, der Typ</w:t>
+      </w:r>
+      <w:r>
+        <w:t xml:space="preserve"> wurde vom Compiler</w:t>
+      </w:r>
+      <w:r>
+        <w:t xml:space="preserve"> ermittelt.</w:t>
+      </w:r>
+    </w:p>
+    <w:p>
+      <w:r>
+        <w:t>Erzeuge weitere Ausdrücke mit folgenden Typen</w:t>
+      </w:r>
+    </w:p>
+    <w:p>
+      <w:pPr>
+        <w:pStyle w:val="Listenabsatz"/>
+        <w:numPr>
+          <w:ilvl w:val="0"/>
+          <w:numId w:val="5"/>
+        </w:numPr>
+      </w:pPr>
+      <w:r>
+        <w:t xml:space="preserve">Ausdruck b: </w:t>
+      </w:r>
+      <w:r>
+        <w:t>float</w:t>
+      </w:r>
+      <w:r>
+        <w:t xml:space="preserve"> mit dem Wert 1,0</w:t>
+      </w:r>
+    </w:p>
+    <w:p>
+      <w:pPr>
+        <w:pStyle w:val="Listenabsatz"/>
+        <w:numPr>
+          <w:ilvl w:val="0"/>
+          <w:numId w:val="5"/>
+        </w:numPr>
+      </w:pPr>
+      <w:r>
+        <w:t xml:space="preserve">Ausdruck c: </w:t>
+      </w:r>
+      <w:r>
+        <w:t>String mit dem Wert „Zeichenkette“</w:t>
+      </w:r>
+    </w:p>
+    <w:p>
+      <w:pPr>
+        <w:pStyle w:val="Listenabsatz"/>
+        <w:numPr>
+          <w:ilvl w:val="0"/>
+          <w:numId w:val="5"/>
+        </w:numPr>
+      </w:pPr>
+      <w:r>
+        <w:t xml:space="preserve">Ausdruck d: </w:t>
+      </w:r>
+      <w:r>
+        <w:t>bool</w:t>
+      </w:r>
+      <w:r>
+        <w:t xml:space="preserve"> mit dem Wert true</w:t>
+      </w:r>
+    </w:p>
     <w:p>
       <w:r>
         <w:t xml:space="preserve">Ich kann jetzt die einzelnen deklarierten Ausdrücke im öffnen REPL laden. </w:t>
@@ -512,7 +676,7 @@
           <w:lang w:eastAsia="de-DE"/>
         </w:rPr>
         <w:drawing>
-          <wp:inline distT="0" distB="0" distL="0" distR="0" wp14:anchorId="66659A94" wp14:editId="64C81F39">
+          <wp:inline distT="0" distB="0" distL="0" distR="0" wp14:anchorId="7F5CAC0B" wp14:editId="21412B31">
             <wp:extent cx="4124325" cy="2828925"/>
             <wp:effectExtent l="0" t="0" r="9525" b="9525"/>
             <wp:docPr id="2" name="Grafik 2"/>
@@ -553,6 +717,7 @@
         <w:t>Ich kann den Ausdruck in der Datei ändern und den neuen Wert erneut zum Interactive „Schicken“.  Bitte probieren.</w:t>
       </w:r>
     </w:p>
+    <w:p/>
     <w:p>
       <w:pPr>
         <w:pStyle w:val="berschrift2"/>
@@ -577,10 +742,7 @@
     </w:p>
     <w:p>
       <w:r>
-        <w:t xml:space="preserve">In Visual Studio, gehe zur Anwendung Modul1 und öffne die Datei </w:t>
-      </w:r>
-      <w:r>
-        <w:t>Funktion</w:t>
+        <w:t>In Visual Studio, gehe zur Anwendung Modul1 und öffne die Datei Funktion</w:t>
       </w:r>
       <w:r>
         <w:t>.fs</w:t>
@@ -627,6 +789,7 @@
         </w:numPr>
       </w:pPr>
       <w:r>
+        <w:lastRenderedPageBreak/>
         <w:t>Berechnung: Addiere 1 zum Parameter 1</w:t>
       </w:r>
     </w:p>
@@ -1037,10 +1200,7 @@
     </w:p>
     <w:p>
       <w:r>
-        <w:t xml:space="preserve">In Visual Studio, gehe zur Anwendung Modul1 und öffne die Datei </w:t>
-      </w:r>
-      <w:r>
-        <w:t>try</w:t>
+        <w:t>In Visual Studio, gehe zur Anwendung Modul1 und öffne die Datei try</w:t>
       </w:r>
       <w:r>
         <w:t>.fs</w:t>
@@ -1094,6 +1254,7 @@
         </w:numPr>
       </w:pPr>
       <w:r>
+        <w:lastRenderedPageBreak/>
         <w:t>Definiere einen Ausdruck aPlus1. Ausdruck führt die Funktion add1 mit a (aus ErsteSchritte.fs) als Param</w:t>
       </w:r>
       <w:r>
@@ -1479,10 +1640,7 @@
     </w:p>
     <w:p>
       <w:r>
-        <w:t xml:space="preserve">In Visual Studio, gehe zur Anwendung Modul1 und öffne die Datei </w:t>
-      </w:r>
-      <w:r>
-        <w:t>Aufgabe</w:t>
+        <w:t>In Visual Studio, gehe zur Anwendung Modul1 und öffne die Datei Aufgabe</w:t>
       </w:r>
       <w:r>
         <w:t>.fs</w:t>
@@ -1719,8 +1877,6 @@
       <w:r>
         <w:t>Teste den Wert aus dem Script Try.fsx heraus.</w:t>
       </w:r>
-      <w:bookmarkStart w:id="0" w:name="_GoBack"/>
-      <w:bookmarkEnd w:id="0"/>
       <w:r>
         <w:br/>
       </w:r>
@@ -1819,6 +1975,7 @@
         <w:docPartUnique/>
       </w:docPartObj>
     </w:sdtPr>
+    <w:sdtEndPr/>
     <w:sdtContent>
       <w:p>
         <w:pPr>
@@ -1838,7 +1995,7 @@
           <w:rPr>
             <w:noProof/>
           </w:rPr>
-          <w:t>6</w:t>
+          <w:t>4</w:t>
         </w:r>
         <w:r>
           <w:fldChar w:fldCharType="end"/>
@@ -4285,7 +4442,7 @@
 </file>
 
 <file path=customXml/itemProps1.xml><?xml version="1.0" encoding="utf-8"?>
-<ds:datastoreItem xmlns:ds="http://schemas.openxmlformats.org/officeDocument/2006/customXml" ds:itemID="{4215FD81-229A-48A5-B063-934C81811862}">
+<ds:datastoreItem xmlns:ds="http://schemas.openxmlformats.org/officeDocument/2006/customXml" ds:itemID="{CA724D4A-7ABF-4883-90CD-B66872C4359C}">
   <ds:schemaRefs>
     <ds:schemaRef ds:uri="http://schemas.openxmlformats.org/officeDocument/2006/bibliography"/>
   </ds:schemaRefs>

</xml_diff>

<commit_message>
FSI Aufruf für Script Dateien.
</commit_message>
<xml_diff>
--- a/Übungen.docx
+++ b/Übungen.docx
@@ -260,8 +260,6 @@
       <w:r>
         <w:t>Pattern Matching</w:t>
       </w:r>
-      <w:bookmarkStart w:id="0" w:name="_GoBack"/>
-      <w:bookmarkEnd w:id="0"/>
     </w:p>
     <w:p>
       <w:pPr>
@@ -1198,7 +1196,130 @@
         </w:numPr>
       </w:pPr>
       <w:r>
-        <w:t>Schicke den Inhalt der Datei zum Interactive</w:t>
+        <w:t>Referenziere</w:t>
+      </w:r>
+      <w:r>
+        <w:t xml:space="preserve"> die anderen </w:t>
+      </w:r>
+      <w:r>
+        <w:t xml:space="preserve">Code </w:t>
+      </w:r>
+      <w:r>
+        <w:t xml:space="preserve">Dateien </w:t>
+      </w:r>
+      <w:r>
+        <w:t>mit Hilfe der Anweisung #load</w:t>
+      </w:r>
+    </w:p>
+    <w:p>
+      <w:pPr>
+        <w:autoSpaceDE w:val="0"/>
+        <w:autoSpaceDN w:val="0"/>
+        <w:adjustRightInd w:val="0"/>
+        <w:spacing w:after="0" w:line="240" w:lineRule="auto"/>
+        <w:rPr>
+          <w:rFonts w:ascii="Consolas" w:hAnsi="Consolas" w:cs="Consolas"/>
+          <w:color w:val="000000"/>
+          <w:sz w:val="19"/>
+          <w:szCs w:val="19"/>
+        </w:rPr>
+      </w:pPr>
+      <w:r>
+        <w:rPr>
+          <w:rFonts w:ascii="Consolas" w:hAnsi="Consolas" w:cs="Consolas"/>
+          <w:color w:val="0000FF"/>
+          <w:sz w:val="19"/>
+          <w:szCs w:val="19"/>
+        </w:rPr>
+        <w:t>#load</w:t>
+      </w:r>
+      <w:r>
+        <w:rPr>
+          <w:rFonts w:ascii="Consolas" w:hAnsi="Consolas" w:cs="Consolas"/>
+          <w:color w:val="000000"/>
+          <w:sz w:val="19"/>
+          <w:szCs w:val="19"/>
+        </w:rPr>
+        <w:t xml:space="preserve"> </w:t>
+      </w:r>
+      <w:r>
+        <w:rPr>
+          <w:rFonts w:ascii="Consolas" w:hAnsi="Consolas" w:cs="Consolas"/>
+          <w:color w:val="A31515"/>
+          <w:sz w:val="19"/>
+          <w:szCs w:val="19"/>
+        </w:rPr>
+        <w:t>"ErsteSchritte.fs"</w:t>
+      </w:r>
+    </w:p>
+    <w:p>
+      <w:pPr>
+        <w:autoSpaceDE w:val="0"/>
+        <w:autoSpaceDN w:val="0"/>
+        <w:adjustRightInd w:val="0"/>
+        <w:spacing w:after="0" w:line="240" w:lineRule="auto"/>
+        <w:rPr>
+          <w:rFonts w:ascii="Consolas" w:hAnsi="Consolas" w:cs="Consolas"/>
+          <w:color w:val="000000"/>
+          <w:sz w:val="19"/>
+          <w:szCs w:val="19"/>
+        </w:rPr>
+      </w:pPr>
+      <w:r>
+        <w:rPr>
+          <w:rFonts w:ascii="Consolas" w:hAnsi="Consolas" w:cs="Consolas"/>
+          <w:color w:val="0000FF"/>
+          <w:sz w:val="19"/>
+          <w:szCs w:val="19"/>
+        </w:rPr>
+        <w:t>#load</w:t>
+      </w:r>
+      <w:r>
+        <w:rPr>
+          <w:rFonts w:ascii="Consolas" w:hAnsi="Consolas" w:cs="Consolas"/>
+          <w:color w:val="000000"/>
+          <w:sz w:val="19"/>
+          <w:szCs w:val="19"/>
+        </w:rPr>
+        <w:t xml:space="preserve"> </w:t>
+      </w:r>
+      <w:r>
+        <w:rPr>
+          <w:rFonts w:ascii="Consolas" w:hAnsi="Consolas" w:cs="Consolas"/>
+          <w:color w:val="A31515"/>
+          <w:sz w:val="19"/>
+          <w:szCs w:val="19"/>
+        </w:rPr>
+        <w:t>"Function.fs"</w:t>
+      </w:r>
+    </w:p>
+    <w:p>
+      <w:r>
+        <w:rPr>
+          <w:rFonts w:ascii="Consolas" w:hAnsi="Consolas" w:cs="Consolas"/>
+          <w:color w:val="0000FF"/>
+          <w:sz w:val="19"/>
+          <w:szCs w:val="19"/>
+        </w:rPr>
+        <w:t>#load</w:t>
+      </w:r>
+      <w:r>
+        <w:rPr>
+          <w:rFonts w:ascii="Consolas" w:hAnsi="Consolas" w:cs="Consolas"/>
+          <w:color w:val="000000"/>
+          <w:sz w:val="19"/>
+          <w:szCs w:val="19"/>
+        </w:rPr>
+        <w:t xml:space="preserve"> </w:t>
+      </w:r>
+      <w:r>
+        <w:rPr>
+          <w:rFonts w:ascii="Consolas" w:hAnsi="Consolas" w:cs="Consolas"/>
+          <w:color w:val="A31515"/>
+          <w:sz w:val="19"/>
+          <w:szCs w:val="19"/>
+        </w:rPr>
+        <w:t>"Aufgabe.fs"</w:t>
       </w:r>
     </w:p>
     <w:p>
@@ -1210,7 +1331,92 @@
         </w:numPr>
       </w:pPr>
       <w:r>
-        <w:t>Zeige die Ausdrücke aus ErsteSchritte.fs im Interactive.  Hierfür den Namen des Ausdrucks eingeben gefolgt von zwei Semikolons.</w:t>
+        <w:t>Lade die anderen Code Dateien mit Hilfe der Anweisung open</w:t>
+      </w:r>
+    </w:p>
+    <w:p>
+      <w:pPr>
+        <w:autoSpaceDE w:val="0"/>
+        <w:autoSpaceDN w:val="0"/>
+        <w:adjustRightInd w:val="0"/>
+        <w:spacing w:after="0" w:line="240" w:lineRule="auto"/>
+        <w:rPr>
+          <w:rFonts w:ascii="Consolas" w:hAnsi="Consolas" w:cs="Consolas"/>
+          <w:color w:val="000000"/>
+          <w:sz w:val="19"/>
+          <w:szCs w:val="19"/>
+        </w:rPr>
+      </w:pPr>
+      <w:r>
+        <w:rPr>
+          <w:rFonts w:ascii="Consolas" w:hAnsi="Consolas" w:cs="Consolas"/>
+          <w:color w:val="0000FF"/>
+          <w:sz w:val="19"/>
+          <w:szCs w:val="19"/>
+        </w:rPr>
+        <w:lastRenderedPageBreak/>
+        <w:t>open</w:t>
+      </w:r>
+      <w:r>
+        <w:rPr>
+          <w:rFonts w:ascii="Consolas" w:hAnsi="Consolas" w:cs="Consolas"/>
+          <w:color w:val="000000"/>
+          <w:sz w:val="19"/>
+          <w:szCs w:val="19"/>
+        </w:rPr>
+        <w:t xml:space="preserve"> ErsteSchritte</w:t>
+      </w:r>
+    </w:p>
+    <w:p>
+      <w:pPr>
+        <w:autoSpaceDE w:val="0"/>
+        <w:autoSpaceDN w:val="0"/>
+        <w:adjustRightInd w:val="0"/>
+        <w:spacing w:after="0" w:line="240" w:lineRule="auto"/>
+        <w:rPr>
+          <w:rFonts w:ascii="Consolas" w:hAnsi="Consolas" w:cs="Consolas"/>
+          <w:color w:val="000000"/>
+          <w:sz w:val="19"/>
+          <w:szCs w:val="19"/>
+        </w:rPr>
+      </w:pPr>
+      <w:r>
+        <w:rPr>
+          <w:rFonts w:ascii="Consolas" w:hAnsi="Consolas" w:cs="Consolas"/>
+          <w:color w:val="0000FF"/>
+          <w:sz w:val="19"/>
+          <w:szCs w:val="19"/>
+        </w:rPr>
+        <w:t>open</w:t>
+      </w:r>
+      <w:r>
+        <w:rPr>
+          <w:rFonts w:ascii="Consolas" w:hAnsi="Consolas" w:cs="Consolas"/>
+          <w:color w:val="000000"/>
+          <w:sz w:val="19"/>
+          <w:szCs w:val="19"/>
+        </w:rPr>
+        <w:t xml:space="preserve"> Function</w:t>
+      </w:r>
+    </w:p>
+    <w:p>
+      <w:r>
+        <w:rPr>
+          <w:rFonts w:ascii="Consolas" w:hAnsi="Consolas" w:cs="Consolas"/>
+          <w:color w:val="0000FF"/>
+          <w:sz w:val="19"/>
+          <w:szCs w:val="19"/>
+        </w:rPr>
+        <w:t>open</w:t>
+      </w:r>
+      <w:r>
+        <w:rPr>
+          <w:rFonts w:ascii="Consolas" w:hAnsi="Consolas" w:cs="Consolas"/>
+          <w:color w:val="000000"/>
+          <w:sz w:val="19"/>
+          <w:szCs w:val="19"/>
+        </w:rPr>
+        <w:t xml:space="preserve"> Aufgabe</w:t>
       </w:r>
     </w:p>
     <w:p>
@@ -1222,6 +1428,33 @@
         </w:numPr>
       </w:pPr>
       <w:r>
+        <w:t>Schicke den Inhalt der Datei zum Interactive</w:t>
+      </w:r>
+      <w:r>
+        <w:t>.  Jetzt können die Ausdrücke aus den Dateien verwendet werden.</w:t>
+      </w:r>
+    </w:p>
+    <w:p>
+      <w:pPr>
+        <w:pStyle w:val="Listenabsatz"/>
+        <w:numPr>
+          <w:ilvl w:val="0"/>
+          <w:numId w:val="9"/>
+        </w:numPr>
+      </w:pPr>
+      <w:r>
+        <w:t>Zeige die Ausdrücke aus ErsteSchritte.fs im Interactive.  Hierfür den Namen des Ausdrucks eingeben gefolgt von zwei Semikolons.</w:t>
+      </w:r>
+    </w:p>
+    <w:p>
+      <w:pPr>
+        <w:pStyle w:val="Listenabsatz"/>
+        <w:numPr>
+          <w:ilvl w:val="0"/>
+          <w:numId w:val="9"/>
+        </w:numPr>
+      </w:pPr>
+      <w:r>
         <w:t>Definiere einen Ausdruck aPlus1. Ausdruck führt die Funktion add1 mit a (aus ErsteSchritte.fs) als Param</w:t>
       </w:r>
       <w:r>
@@ -1263,7 +1496,6 @@
         <w:rPr>
           <w:lang w:val="en-US"/>
         </w:rPr>
-        <w:lastRenderedPageBreak/>
         <w:t>Schick</w:t>
       </w:r>
       <w:r>
@@ -1331,13 +1563,108 @@
     </w:p>
     <w:p>
       <w:pPr>
-        <w:rPr>
-          <w:rFonts w:ascii="Consolas" w:hAnsi="Consolas" w:cs="Consolas"/>
-          <w:color w:val="000000"/>
-          <w:sz w:val="19"/>
-          <w:szCs w:val="19"/>
-        </w:rPr>
-      </w:pPr>
+        <w:pStyle w:val="berschrift2"/>
+      </w:pPr>
+      <w:r>
+        <w:t xml:space="preserve">Übung: Script und </w:t>
+      </w:r>
+      <w:r>
+        <w:t>FSI</w:t>
+      </w:r>
+    </w:p>
+    <w:p>
+      <w:r>
+        <w:t>In Visual Studio, gehe zur Anwendung Modul1 und öffne die Datei try</w:t>
+      </w:r>
+      <w:r>
+        <w:t>.fs</w:t>
+      </w:r>
+      <w:r>
+        <w:t>x</w:t>
+      </w:r>
+      <w:r>
+        <w:t xml:space="preserve">.  </w:t>
+      </w:r>
+      <w:r>
+        <w:t>Füge folgende Zeile ein</w:t>
+      </w:r>
+    </w:p>
+    <w:p>
+      <w:pPr>
+        <w:rPr>
+          <w:rFonts w:ascii="Consolas" w:hAnsi="Consolas" w:cs="Consolas"/>
+          <w:color w:val="A31515"/>
+          <w:sz w:val="19"/>
+          <w:szCs w:val="19"/>
+        </w:rPr>
+      </w:pPr>
+      <w:r>
+        <w:rPr>
+          <w:rFonts w:ascii="Consolas" w:hAnsi="Consolas" w:cs="Consolas"/>
+          <w:color w:val="000000"/>
+          <w:sz w:val="19"/>
+          <w:szCs w:val="19"/>
+        </w:rPr>
+        <w:t xml:space="preserve">printfn </w:t>
+      </w:r>
+      <w:r>
+        <w:rPr>
+          <w:rFonts w:ascii="Consolas" w:hAnsi="Consolas" w:cs="Consolas"/>
+          <w:color w:val="A31515"/>
+          <w:sz w:val="19"/>
+          <w:szCs w:val="19"/>
+        </w:rPr>
+        <w:t>"print"</w:t>
+      </w:r>
+    </w:p>
+    <w:p>
+      <w:r>
+        <w:t xml:space="preserve">In </w:t>
+      </w:r>
+      <w:r>
+        <w:t>Explorer</w:t>
+      </w:r>
+      <w:r>
+        <w:t xml:space="preserve">, </w:t>
+      </w:r>
+      <w:r>
+        <w:t xml:space="preserve">öffne die Datei </w:t>
+      </w:r>
+      <w:r>
+        <w:t>Run_ErsteSchritte.cmd</w:t>
+      </w:r>
+      <w:r>
+        <w:t xml:space="preserve"> und trage folgende Zeilen ein</w:t>
+      </w:r>
+    </w:p>
+    <w:p>
+      <w:r>
+        <w:t>fsi Try.fsx</w:t>
+      </w:r>
+      <w:r>
+        <w:br/>
+      </w:r>
+      <w:r>
+        <w:t>pause</w:t>
+      </w:r>
+    </w:p>
+    <w:p>
+      <w:pPr>
+        <w:rPr>
+          <w:rFonts w:ascii="Consolas" w:hAnsi="Consolas" w:cs="Consolas"/>
+          <w:color w:val="000000"/>
+          <w:sz w:val="19"/>
+          <w:szCs w:val="19"/>
+        </w:rPr>
+      </w:pPr>
+      <w:r>
+        <w:t>In</w:t>
+      </w:r>
+      <w:r>
+        <w:t xml:space="preserve"> Die Ausgabe Funktion printfn funktioniert auch im Script.</w:t>
+      </w:r>
+      <w:bookmarkStart w:id="0" w:name="_GoBack"/>
+      <w:bookmarkEnd w:id="0"/>
     </w:p>
     <w:p>
       <w:pPr>
@@ -1674,6 +2001,7 @@
         </w:numPr>
       </w:pPr>
       <w:r>
+        <w:lastRenderedPageBreak/>
         <w:t>Positioniere die Datei Aufgabe so dass diese an die notwendigen Referenzen herankommen kann</w:t>
       </w:r>
     </w:p>
@@ -1766,7 +2094,6 @@
           <w:noProof/>
           <w:lang w:eastAsia="de-DE"/>
         </w:rPr>
-        <w:lastRenderedPageBreak/>
         <w:drawing>
           <wp:inline distT="0" distB="0" distL="0" distR="0" wp14:anchorId="6B04C7DC" wp14:editId="1EE84587">
             <wp:extent cx="5514975" cy="5067300"/>
@@ -1966,7 +2293,6 @@
         </w:numPr>
       </w:pPr>
       <w:r>
-        <w:lastRenderedPageBreak/>
         <w:t>Wenn x den Wert 0 hat, gibt „Null“ zurück</w:t>
       </w:r>
     </w:p>
@@ -2310,7 +2636,7 @@
           <w:rPr>
             <w:noProof/>
           </w:rPr>
-          <w:t>3</w:t>
+          <w:t>6</w:t>
         </w:r>
         <w:r>
           <w:fldChar w:fldCharType="end"/>
@@ -4873,7 +5199,7 @@
 </file>
 
 <file path=customXml/itemProps1.xml><?xml version="1.0" encoding="utf-8"?>
-<ds:datastoreItem xmlns:ds="http://schemas.openxmlformats.org/officeDocument/2006/customXml" ds:itemID="{D8D38DBB-11DC-4DF7-B73C-0C4A29516DFD}">
+<ds:datastoreItem xmlns:ds="http://schemas.openxmlformats.org/officeDocument/2006/customXml" ds:itemID="{C1299CF5-8345-4E4C-ACA8-D3B058CD04D3}">
   <ds:schemaRefs>
     <ds:schemaRef ds:uri="http://schemas.openxmlformats.org/officeDocument/2006/bibliography"/>
   </ds:schemaRefs>

</xml_diff>

<commit_message>
Partial Application und Komposition
</commit_message>
<xml_diff>
--- a/Übungen.docx
+++ b/Übungen.docx
@@ -3155,9 +3155,18 @@
         <w:tabs>
           <w:tab w:val="left" w:pos="6645"/>
         </w:tabs>
-      </w:pPr>
-      <w:r>
-        <w:t>In visual Studio, gehe zur Anwendugn Modul1 und öffne die Datei Lisl.  Erstelle folgende Listen:</w:t>
+        <w:rPr>
+          <w:lang w:val="en-US"/>
+        </w:rPr>
+      </w:pPr>
+      <w:r>
+        <w:t xml:space="preserve">In visual Studio, gehe zur Anwendugn Modul1 und öffne die Datei Lisl.  </w:t>
+      </w:r>
+      <w:r>
+        <w:rPr>
+          <w:lang w:val="en-US"/>
+        </w:rPr>
+        <w:t>Erstelle folgende Listen:</w:t>
       </w:r>
     </w:p>
     <w:p>
@@ -3171,14 +3180,16 @@
           <w:color w:val="000000"/>
           <w:sz w:val="19"/>
           <w:szCs w:val="19"/>
-        </w:rPr>
-      </w:pPr>
-      <w:r>
-        <w:rPr>
-          <w:rFonts w:ascii="Consolas" w:hAnsi="Consolas" w:cs="Consolas"/>
-          <w:color w:val="0000FF"/>
-          <w:sz w:val="19"/>
-          <w:szCs w:val="19"/>
+          <w:lang w:val="en-US"/>
+        </w:rPr>
+      </w:pPr>
+      <w:r>
+        <w:rPr>
+          <w:rFonts w:ascii="Consolas" w:hAnsi="Consolas" w:cs="Consolas"/>
+          <w:color w:val="0000FF"/>
+          <w:sz w:val="19"/>
+          <w:szCs w:val="19"/>
+          <w:lang w:val="en-US"/>
         </w:rPr>
         <w:t>module</w:t>
       </w:r>
@@ -3188,6 +3199,7 @@
           <w:color w:val="000000"/>
           <w:sz w:val="19"/>
           <w:szCs w:val="19"/>
+          <w:lang w:val="en-US"/>
         </w:rPr>
         <w:t xml:space="preserve"> List</w:t>
       </w:r>
@@ -3203,6 +3215,7 @@
           <w:color w:val="000000"/>
           <w:sz w:val="19"/>
           <w:szCs w:val="19"/>
+          <w:lang w:val="en-US"/>
         </w:rPr>
       </w:pPr>
     </w:p>
@@ -3217,14 +3230,16 @@
           <w:color w:val="000000"/>
           <w:sz w:val="19"/>
           <w:szCs w:val="19"/>
-        </w:rPr>
-      </w:pPr>
-      <w:r>
-        <w:rPr>
-          <w:rFonts w:ascii="Consolas" w:hAnsi="Consolas" w:cs="Consolas"/>
-          <w:color w:val="0000FF"/>
-          <w:sz w:val="19"/>
-          <w:szCs w:val="19"/>
+          <w:lang w:val="en-US"/>
+        </w:rPr>
+      </w:pPr>
+      <w:r>
+        <w:rPr>
+          <w:rFonts w:ascii="Consolas" w:hAnsi="Consolas" w:cs="Consolas"/>
+          <w:color w:val="0000FF"/>
+          <w:sz w:val="19"/>
+          <w:szCs w:val="19"/>
+          <w:lang w:val="en-US"/>
         </w:rPr>
         <w:t>let</w:t>
       </w:r>
@@ -3234,6 +3249,7 @@
           <w:color w:val="000000"/>
           <w:sz w:val="19"/>
           <w:szCs w:val="19"/>
+          <w:lang w:val="en-US"/>
         </w:rPr>
         <w:t xml:space="preserve"> leer = []</w:t>
       </w:r>
@@ -3249,6 +3265,7 @@
           <w:color w:val="000000"/>
           <w:sz w:val="19"/>
           <w:szCs w:val="19"/>
+          <w:lang w:val="en-US"/>
         </w:rPr>
       </w:pPr>
     </w:p>
@@ -3263,14 +3280,16 @@
           <w:color w:val="000000"/>
           <w:sz w:val="19"/>
           <w:szCs w:val="19"/>
-        </w:rPr>
-      </w:pPr>
-      <w:r>
-        <w:rPr>
-          <w:rFonts w:ascii="Consolas" w:hAnsi="Consolas" w:cs="Consolas"/>
-          <w:color w:val="0000FF"/>
-          <w:sz w:val="19"/>
-          <w:szCs w:val="19"/>
+          <w:lang w:val="en-US"/>
+        </w:rPr>
+      </w:pPr>
+      <w:r>
+        <w:rPr>
+          <w:rFonts w:ascii="Consolas" w:hAnsi="Consolas" w:cs="Consolas"/>
+          <w:color w:val="0000FF"/>
+          <w:sz w:val="19"/>
+          <w:szCs w:val="19"/>
+          <w:lang w:val="en-US"/>
         </w:rPr>
         <w:t>let</w:t>
       </w:r>
@@ -3280,6 +3299,7 @@
           <w:color w:val="000000"/>
           <w:sz w:val="19"/>
           <w:szCs w:val="19"/>
+          <w:lang w:val="en-US"/>
         </w:rPr>
         <w:t xml:space="preserve"> list0 = 3::2::1::leer</w:t>
       </w:r>
@@ -3295,6 +3315,7 @@
           <w:color w:val="000000"/>
           <w:sz w:val="19"/>
           <w:szCs w:val="19"/>
+          <w:lang w:val="en-US"/>
         </w:rPr>
       </w:pPr>
     </w:p>
@@ -3309,14 +3330,16 @@
           <w:color w:val="000000"/>
           <w:sz w:val="19"/>
           <w:szCs w:val="19"/>
-        </w:rPr>
-      </w:pPr>
-      <w:r>
-        <w:rPr>
-          <w:rFonts w:ascii="Consolas" w:hAnsi="Consolas" w:cs="Consolas"/>
-          <w:color w:val="0000FF"/>
-          <w:sz w:val="19"/>
-          <w:szCs w:val="19"/>
+          <w:lang w:val="en-US"/>
+        </w:rPr>
+      </w:pPr>
+      <w:r>
+        <w:rPr>
+          <w:rFonts w:ascii="Consolas" w:hAnsi="Consolas" w:cs="Consolas"/>
+          <w:color w:val="0000FF"/>
+          <w:sz w:val="19"/>
+          <w:szCs w:val="19"/>
+          <w:lang w:val="en-US"/>
         </w:rPr>
         <w:t>let</w:t>
       </w:r>
@@ -3326,6 +3349,7 @@
           <w:color w:val="000000"/>
           <w:sz w:val="19"/>
           <w:szCs w:val="19"/>
+          <w:lang w:val="en-US"/>
         </w:rPr>
         <w:t xml:space="preserve"> list1 = [6;5;4]</w:t>
       </w:r>
@@ -3341,24 +3365,27 @@
           <w:color w:val="000000"/>
           <w:sz w:val="19"/>
           <w:szCs w:val="19"/>
-        </w:rPr>
-      </w:pPr>
-    </w:p>
-    <w:p>
-      <w:pPr>
-        <w:rPr>
-          <w:rFonts w:ascii="Consolas" w:hAnsi="Consolas" w:cs="Consolas"/>
-          <w:color w:val="000000"/>
-          <w:sz w:val="19"/>
-          <w:szCs w:val="19"/>
-        </w:rPr>
-      </w:pPr>
-      <w:r>
-        <w:rPr>
-          <w:rFonts w:ascii="Consolas" w:hAnsi="Consolas" w:cs="Consolas"/>
-          <w:color w:val="0000FF"/>
-          <w:sz w:val="19"/>
-          <w:szCs w:val="19"/>
+          <w:lang w:val="en-US"/>
+        </w:rPr>
+      </w:pPr>
+    </w:p>
+    <w:p>
+      <w:pPr>
+        <w:rPr>
+          <w:rFonts w:ascii="Consolas" w:hAnsi="Consolas" w:cs="Consolas"/>
+          <w:color w:val="000000"/>
+          <w:sz w:val="19"/>
+          <w:szCs w:val="19"/>
+          <w:lang w:val="en-US"/>
+        </w:rPr>
+      </w:pPr>
+      <w:r>
+        <w:rPr>
+          <w:rFonts w:ascii="Consolas" w:hAnsi="Consolas" w:cs="Consolas"/>
+          <w:color w:val="0000FF"/>
+          <w:sz w:val="19"/>
+          <w:szCs w:val="19"/>
+          <w:lang w:val="en-US"/>
         </w:rPr>
         <w:t>let</w:t>
       </w:r>
@@ -3368,6 +3395,7 @@
           <w:color w:val="000000"/>
           <w:sz w:val="19"/>
           <w:szCs w:val="19"/>
+          <w:lang w:val="en-US"/>
         </w:rPr>
         <w:t xml:space="preserve"> list2 = list1 @ list0</w:t>
       </w:r>
@@ -9468,9 +9496,214 @@
       <w:r>
         <w:t>Funktionen und praktisches</w:t>
       </w:r>
+    </w:p>
+    <w:p>
+      <w:pPr>
+        <w:pStyle w:val="berschrift2"/>
+      </w:pPr>
+      <w:r>
+        <w:t>Übung: Partial Application</w:t>
+      </w:r>
+    </w:p>
+    <w:p>
+      <w:r>
+        <w:t>In Visual Studio gehe zur Anwendung Modul3 und öffene die Datei PartialApplication.fs.</w:t>
+      </w:r>
+    </w:p>
+    <w:p>
+      <w:r>
+        <w:t>Erstelle eine Funktion mit folgenden Eigenschaften</w:t>
+      </w:r>
+    </w:p>
+    <w:p>
+      <w:pPr>
+        <w:pStyle w:val="Listenabsatz"/>
+        <w:numPr>
+          <w:ilvl w:val="0"/>
+          <w:numId w:val="16"/>
+        </w:numPr>
+      </w:pPr>
+      <w:r>
+        <w:t>Name: add</w:t>
+      </w:r>
+    </w:p>
+    <w:p>
+      <w:pPr>
+        <w:pStyle w:val="Listenabsatz"/>
+        <w:numPr>
+          <w:ilvl w:val="0"/>
+          <w:numId w:val="16"/>
+        </w:numPr>
+      </w:pPr>
+      <w:r>
+        <w:t>Eingabe: zwei Paramter x und x</w:t>
+      </w:r>
+    </w:p>
+    <w:p>
+      <w:pPr>
+        <w:pStyle w:val="Listenabsatz"/>
+        <w:numPr>
+          <w:ilvl w:val="0"/>
+          <w:numId w:val="16"/>
+        </w:numPr>
+      </w:pPr>
+      <w:r>
+        <w:t>Berechnung: ermittle die Summe von x + y</w:t>
+      </w:r>
+    </w:p>
+    <w:p>
+      <w:r>
+        <w:t>Bitte beachte die Signatur der Funktion.</w:t>
+      </w:r>
+    </w:p>
+    <w:p>
+      <w:r>
+        <w:t>Versuche eine neue Funktion add5 zu erstellen mit Hilfe der Funktion add.</w:t>
+      </w:r>
+    </w:p>
+    <w:p>
+      <w:pPr>
+        <w:pStyle w:val="berschrift2"/>
+      </w:pPr>
+      <w:r>
+        <w:t xml:space="preserve">Übung: </w:t>
+      </w:r>
+      <w:r>
+        <w:t>Komposition von Funktionen</w:t>
+      </w:r>
+    </w:p>
+    <w:p>
+      <w:r>
+        <w:t>In Visual Studio gehe zur Anwendung Modul3 und öffene die Datei PartialApplication.fs.</w:t>
+      </w:r>
+    </w:p>
+    <w:p>
+      <w:r>
+        <w:t>Gebe das nachfolgende Code ein</w:t>
+      </w:r>
+    </w:p>
+    <w:p>
+      <w:pPr>
+        <w:autoSpaceDE w:val="0"/>
+        <w:autoSpaceDN w:val="0"/>
+        <w:adjustRightInd w:val="0"/>
+        <w:spacing w:after="0" w:line="240" w:lineRule="auto"/>
+        <w:rPr>
+          <w:rFonts w:ascii="Consolas" w:hAnsi="Consolas" w:cs="Consolas"/>
+          <w:color w:val="000000"/>
+          <w:sz w:val="19"/>
+          <w:szCs w:val="19"/>
+        </w:rPr>
+      </w:pPr>
+      <w:r>
+        <w:rPr>
+          <w:rFonts w:ascii="Consolas" w:hAnsi="Consolas" w:cs="Consolas"/>
+          <w:color w:val="0000FF"/>
+          <w:sz w:val="19"/>
+          <w:szCs w:val="19"/>
+        </w:rPr>
+        <w:t>let</w:t>
+      </w:r>
+      <w:r>
+        <w:rPr>
+          <w:rFonts w:ascii="Consolas" w:hAnsi="Consolas" w:cs="Consolas"/>
+          <w:color w:val="000000"/>
+          <w:sz w:val="19"/>
+          <w:szCs w:val="19"/>
+        </w:rPr>
+        <w:t xml:space="preserve"> compose f g x = f (g x)  </w:t>
+      </w:r>
+    </w:p>
+    <w:p>
+      <w:pPr>
+        <w:autoSpaceDE w:val="0"/>
+        <w:autoSpaceDN w:val="0"/>
+        <w:adjustRightInd w:val="0"/>
+        <w:spacing w:after="0" w:line="240" w:lineRule="auto"/>
+        <w:rPr>
+          <w:rFonts w:ascii="Consolas" w:hAnsi="Consolas" w:cs="Consolas"/>
+          <w:color w:val="000000"/>
+          <w:sz w:val="19"/>
+          <w:szCs w:val="19"/>
+          <w:lang w:val="en-US"/>
+        </w:rPr>
+      </w:pPr>
+      <w:r>
+        <w:rPr>
+          <w:rFonts w:ascii="Consolas" w:hAnsi="Consolas" w:cs="Consolas"/>
+          <w:color w:val="0000FF"/>
+          <w:sz w:val="19"/>
+          <w:szCs w:val="19"/>
+          <w:lang w:val="en-US"/>
+        </w:rPr>
+        <w:t>let</w:t>
+      </w:r>
+      <w:r>
+        <w:rPr>
+          <w:rFonts w:ascii="Consolas" w:hAnsi="Consolas" w:cs="Consolas"/>
+          <w:color w:val="000000"/>
+          <w:sz w:val="19"/>
+          <w:szCs w:val="19"/>
+          <w:lang w:val="en-US"/>
+        </w:rPr>
+        <w:t xml:space="preserve"> times n x = n * x</w:t>
+      </w:r>
+    </w:p>
+    <w:p>
+      <w:pPr>
+        <w:autoSpaceDE w:val="0"/>
+        <w:autoSpaceDN w:val="0"/>
+        <w:adjustRightInd w:val="0"/>
+        <w:spacing w:after="0" w:line="240" w:lineRule="auto"/>
+        <w:rPr>
+          <w:rFonts w:ascii="Consolas" w:hAnsi="Consolas" w:cs="Consolas"/>
+          <w:color w:val="000000"/>
+          <w:sz w:val="19"/>
+          <w:szCs w:val="19"/>
+        </w:rPr>
+      </w:pPr>
+      <w:r>
+        <w:rPr>
+          <w:rFonts w:ascii="Consolas" w:hAnsi="Consolas" w:cs="Consolas"/>
+          <w:color w:val="0000FF"/>
+          <w:sz w:val="19"/>
+          <w:szCs w:val="19"/>
+        </w:rPr>
+        <w:t>let</w:t>
+      </w:r>
+      <w:r>
+        <w:rPr>
+          <w:rFonts w:ascii="Consolas" w:hAnsi="Consolas" w:cs="Consolas"/>
+          <w:color w:val="000000"/>
+          <w:sz w:val="19"/>
+          <w:szCs w:val="19"/>
+        </w:rPr>
+        <w:t xml:space="preserve"> multiply2 = times 2</w:t>
+      </w:r>
+    </w:p>
+    <w:p>
+      <w:r>
+        <w:rPr>
+          <w:rFonts w:ascii="Consolas" w:hAnsi="Consolas" w:cs="Consolas"/>
+          <w:color w:val="0000FF"/>
+          <w:sz w:val="19"/>
+          <w:szCs w:val="19"/>
+        </w:rPr>
+        <w:t>let</w:t>
+      </w:r>
+      <w:r>
+        <w:rPr>
+          <w:rFonts w:ascii="Consolas" w:hAnsi="Consolas" w:cs="Consolas"/>
+          <w:color w:val="000000"/>
+          <w:sz w:val="19"/>
+          <w:szCs w:val="19"/>
+        </w:rPr>
+        <w:t xml:space="preserve"> add1Multiply2 = add5 &gt;&gt; multiply2</w:t>
+      </w:r>
       <w:bookmarkStart w:id="1" w:name="_GoBack"/>
       <w:bookmarkEnd w:id="1"/>
     </w:p>
+    <w:p/>
     <w:p/>
     <w:p/>
     <w:p/>
@@ -11251,6 +11484,119 @@
       </w:rPr>
     </w:lvl>
   </w:abstractNum>
+  <w:abstractNum w:abstractNumId="15" w15:restartNumberingAfterBreak="0">
+    <w:nsid w:val="6CEB4358"/>
+    <w:multiLevelType w:val="hybridMultilevel"/>
+    <w:tmpl w:val="71207D2A"/>
+    <w:lvl w:ilvl="0" w:tplc="04070001">
+      <w:start w:val="1"/>
+      <w:numFmt w:val="bullet"/>
+      <w:lvlText w:val=""/>
+      <w:lvlJc w:val="left"/>
+      <w:pPr>
+        <w:ind w:left="720" w:hanging="360"/>
+      </w:pPr>
+      <w:rPr>
+        <w:rFonts w:ascii="Symbol" w:hAnsi="Symbol" w:hint="default"/>
+      </w:rPr>
+    </w:lvl>
+    <w:lvl w:ilvl="1" w:tplc="04070003" w:tentative="1">
+      <w:start w:val="1"/>
+      <w:numFmt w:val="bullet"/>
+      <w:lvlText w:val="o"/>
+      <w:lvlJc w:val="left"/>
+      <w:pPr>
+        <w:ind w:left="1440" w:hanging="360"/>
+      </w:pPr>
+      <w:rPr>
+        <w:rFonts w:ascii="Courier New" w:hAnsi="Courier New" w:cs="Courier New" w:hint="default"/>
+      </w:rPr>
+    </w:lvl>
+    <w:lvl w:ilvl="2" w:tplc="04070005" w:tentative="1">
+      <w:start w:val="1"/>
+      <w:numFmt w:val="bullet"/>
+      <w:lvlText w:val=""/>
+      <w:lvlJc w:val="left"/>
+      <w:pPr>
+        <w:ind w:left="2160" w:hanging="360"/>
+      </w:pPr>
+      <w:rPr>
+        <w:rFonts w:ascii="Wingdings" w:hAnsi="Wingdings" w:hint="default"/>
+      </w:rPr>
+    </w:lvl>
+    <w:lvl w:ilvl="3" w:tplc="04070001" w:tentative="1">
+      <w:start w:val="1"/>
+      <w:numFmt w:val="bullet"/>
+      <w:lvlText w:val=""/>
+      <w:lvlJc w:val="left"/>
+      <w:pPr>
+        <w:ind w:left="2880" w:hanging="360"/>
+      </w:pPr>
+      <w:rPr>
+        <w:rFonts w:ascii="Symbol" w:hAnsi="Symbol" w:hint="default"/>
+      </w:rPr>
+    </w:lvl>
+    <w:lvl w:ilvl="4" w:tplc="04070003" w:tentative="1">
+      <w:start w:val="1"/>
+      <w:numFmt w:val="bullet"/>
+      <w:lvlText w:val="o"/>
+      <w:lvlJc w:val="left"/>
+      <w:pPr>
+        <w:ind w:left="3600" w:hanging="360"/>
+      </w:pPr>
+      <w:rPr>
+        <w:rFonts w:ascii="Courier New" w:hAnsi="Courier New" w:cs="Courier New" w:hint="default"/>
+      </w:rPr>
+    </w:lvl>
+    <w:lvl w:ilvl="5" w:tplc="04070005" w:tentative="1">
+      <w:start w:val="1"/>
+      <w:numFmt w:val="bullet"/>
+      <w:lvlText w:val=""/>
+      <w:lvlJc w:val="left"/>
+      <w:pPr>
+        <w:ind w:left="4320" w:hanging="360"/>
+      </w:pPr>
+      <w:rPr>
+        <w:rFonts w:ascii="Wingdings" w:hAnsi="Wingdings" w:hint="default"/>
+      </w:rPr>
+    </w:lvl>
+    <w:lvl w:ilvl="6" w:tplc="04070001" w:tentative="1">
+      <w:start w:val="1"/>
+      <w:numFmt w:val="bullet"/>
+      <w:lvlText w:val=""/>
+      <w:lvlJc w:val="left"/>
+      <w:pPr>
+        <w:ind w:left="5040" w:hanging="360"/>
+      </w:pPr>
+      <w:rPr>
+        <w:rFonts w:ascii="Symbol" w:hAnsi="Symbol" w:hint="default"/>
+      </w:rPr>
+    </w:lvl>
+    <w:lvl w:ilvl="7" w:tplc="04070003" w:tentative="1">
+      <w:start w:val="1"/>
+      <w:numFmt w:val="bullet"/>
+      <w:lvlText w:val="o"/>
+      <w:lvlJc w:val="left"/>
+      <w:pPr>
+        <w:ind w:left="5760" w:hanging="360"/>
+      </w:pPr>
+      <w:rPr>
+        <w:rFonts w:ascii="Courier New" w:hAnsi="Courier New" w:cs="Courier New" w:hint="default"/>
+      </w:rPr>
+    </w:lvl>
+    <w:lvl w:ilvl="8" w:tplc="04070005" w:tentative="1">
+      <w:start w:val="1"/>
+      <w:numFmt w:val="bullet"/>
+      <w:lvlText w:val=""/>
+      <w:lvlJc w:val="left"/>
+      <w:pPr>
+        <w:ind w:left="6480" w:hanging="360"/>
+      </w:pPr>
+      <w:rPr>
+        <w:rFonts w:ascii="Wingdings" w:hAnsi="Wingdings" w:hint="default"/>
+      </w:rPr>
+    </w:lvl>
+  </w:abstractNum>
   <w:num w:numId="1">
     <w:abstractNumId w:val="10"/>
   </w:num>
@@ -11295,6 +11641,9 @@
   </w:num>
   <w:num w:numId="15">
     <w:abstractNumId w:val="13"/>
+  </w:num>
+  <w:num w:numId="16">
+    <w:abstractNumId w:val="15"/>
   </w:num>
 </w:numbering>
 </file>
@@ -12219,7 +12568,7 @@
 </file>
 
 <file path=customXml/itemProps1.xml><?xml version="1.0" encoding="utf-8"?>
-<ds:datastoreItem xmlns:ds="http://schemas.openxmlformats.org/officeDocument/2006/customXml" ds:itemID="{2E427827-7E6F-452C-B40E-D35DF5DEB4E6}">
+<ds:datastoreItem xmlns:ds="http://schemas.openxmlformats.org/officeDocument/2006/customXml" ds:itemID="{14617C87-4C0E-44FB-8100-17411231E547}">
   <ds:schemaRefs>
     <ds:schemaRef ds:uri="http://schemas.openxmlformats.org/officeDocument/2006/bibliography"/>
   </ds:schemaRefs>

</xml_diff>